<commit_message>
web perfomance optimization course notes have been added
</commit_message>
<xml_diff>
--- a/Mariia/Theory/18 History API.docx
+++ b/Mariia/Theory/18 History API.docx
@@ -285,6 +285,15 @@
         </w:rPr>
         <w:t xml:space="preserve"> </w:t>
       </w:r>
+      <w:r>
+        <w:rPr>
+          <w:color w:val="0D0D0D" w:themeColor="text1" w:themeTint="F2"/>
+          <w:sz w:val="28"/>
+          <w:szCs w:val="28"/>
+          <w:lang w:val="ru-RU"/>
+        </w:rPr>
+        <w:t>Т.е. позволяет манипулировать историей браузера через скрипт.</w:t>
+      </w:r>
     </w:p>
     <w:p>
       <w:pPr>
@@ -394,16 +403,7 @@
           <w:szCs w:val="28"/>
           <w:lang w:val="ru-RU"/>
         </w:rPr>
-        <w:t xml:space="preserve"> </w:t>
-      </w:r>
-      <w:r>
-        <w:rPr>
-          <w:color w:val="0D0D0D" w:themeColor="text1" w:themeTint="F2"/>
-          <w:sz w:val="28"/>
-          <w:szCs w:val="28"/>
-          <w:lang w:val="ru-RU"/>
-        </w:rPr>
-        <w:t xml:space="preserve">манипулировать </w:t>
+        <w:t xml:space="preserve"> манипулировать </w:t>
       </w:r>
       <w:r>
         <w:rPr>
@@ -420,61 +420,34 @@
           <w:szCs w:val="28"/>
           <w:lang w:val="ru-RU"/>
         </w:rPr>
-        <w:t xml:space="preserve"> браузера и поддержив</w:t>
-      </w:r>
-      <w:r>
-        <w:rPr>
-          <w:color w:val="0D0D0D" w:themeColor="text1" w:themeTint="F2"/>
-          <w:sz w:val="28"/>
-          <w:szCs w:val="28"/>
-          <w:lang w:val="ru-RU"/>
-        </w:rPr>
-        <w:t xml:space="preserve">аемым </w:t>
-      </w:r>
-      <w:r>
-        <w:rPr>
-          <w:color w:val="0D0D0D" w:themeColor="text1" w:themeTint="F2"/>
-          <w:sz w:val="28"/>
-          <w:szCs w:val="28"/>
-          <w:lang w:val="ru-RU"/>
-        </w:rPr>
-        <w:t>состояние</w:t>
-      </w:r>
-      <w:r>
-        <w:rPr>
-          <w:color w:val="0D0D0D" w:themeColor="text1" w:themeTint="F2"/>
-          <w:sz w:val="28"/>
-          <w:szCs w:val="28"/>
-          <w:lang w:val="ru-RU"/>
-        </w:rPr>
-        <w:t xml:space="preserve">м. </w:t>
-      </w:r>
-      <w:r>
-        <w:rPr>
-          <w:color w:val="0D0D0D" w:themeColor="text1" w:themeTint="F2"/>
-          <w:sz w:val="28"/>
-          <w:szCs w:val="28"/>
-          <w:lang w:val="ru-RU"/>
-        </w:rPr>
-        <w:t>Это</w:t>
-      </w:r>
-      <w:r>
-        <w:rPr>
-          <w:color w:val="0D0D0D" w:themeColor="text1" w:themeTint="F2"/>
-          <w:sz w:val="28"/>
-          <w:szCs w:val="28"/>
-          <w:lang w:val="ru-RU"/>
-        </w:rPr>
-        <w:t xml:space="preserve"> удобно</w:t>
-      </w:r>
-      <w:r>
-        <w:rPr>
-          <w:color w:val="0D0D0D" w:themeColor="text1" w:themeTint="F2"/>
-          <w:sz w:val="28"/>
-          <w:szCs w:val="28"/>
-          <w:lang w:val="ru-RU"/>
-        </w:rPr>
-        <w:t xml:space="preserve"> для переходя по </w:t>
+        <w:t xml:space="preserve"> браузера и поддерживаемым состоянием. Это удобно</w:t>
+      </w:r>
+      <w:r>
+        <w:rPr>
+          <w:color w:val="0D0D0D" w:themeColor="text1" w:themeTint="F2"/>
+          <w:sz w:val="28"/>
+          <w:szCs w:val="28"/>
+          <w:lang w:val="ru-RU"/>
+        </w:rPr>
+        <w:t xml:space="preserve"> для переход</w:t>
+      </w:r>
+      <w:r>
+        <w:rPr>
+          <w:color w:val="0D0D0D" w:themeColor="text1" w:themeTint="F2"/>
+          <w:sz w:val="28"/>
+          <w:szCs w:val="28"/>
+          <w:lang w:val="ru-RU"/>
+        </w:rPr>
+        <w:t xml:space="preserve">а </w:t>
+      </w:r>
+      <w:r>
+        <w:rPr>
+          <w:color w:val="0D0D0D" w:themeColor="text1" w:themeTint="F2"/>
+          <w:sz w:val="28"/>
+          <w:szCs w:val="28"/>
+          <w:lang w:val="ru-RU"/>
+        </w:rPr>
+        <w:t xml:space="preserve">по </w:t>
       </w:r>
       <w:r>
         <w:rPr>
@@ -1904,6 +1877,9 @@
         <w:ind w:firstLine="720"/>
       </w:pPr>
       <w:r>
+        <w:rPr>
+          <w:lang w:val="ru-RU"/>
+        </w:rPr>
         <w:t xml:space="preserve"> </w:t>
       </w:r>
       <w:proofErr w:type="spellStart"/>
@@ -2172,37 +2148,606 @@
         <w:ind w:firstLine="720"/>
         <w:rPr>
           <w:color w:val="0070C0"/>
+          <w:lang w:val="ru-RU"/>
+        </w:rPr>
+      </w:pPr>
+      <w:proofErr w:type="gramStart"/>
+      <w:r>
+        <w:rPr>
+          <w:color w:val="0070C0"/>
+        </w:rPr>
+        <w:t>history</w:t>
+      </w:r>
+      <w:r>
+        <w:rPr>
+          <w:color w:val="0070C0"/>
+          <w:lang w:val="ru-RU"/>
+        </w:rPr>
+        <w:t>.</w:t>
+      </w:r>
+      <w:proofErr w:type="spellStart"/>
+      <w:r>
+        <w:rPr>
+          <w:color w:val="0070C0"/>
+        </w:rPr>
+        <w:t>pushState</w:t>
+      </w:r>
+      <w:proofErr w:type="spellEnd"/>
+      <w:r>
+        <w:rPr>
+          <w:color w:val="0070C0"/>
+          <w:lang w:val="ru-RU"/>
+        </w:rPr>
+        <w:t>(</w:t>
+      </w:r>
+      <w:proofErr w:type="gramEnd"/>
+      <w:r>
+        <w:rPr>
+          <w:color w:val="0070C0"/>
+        </w:rPr>
+        <w:t>null</w:t>
+      </w:r>
+      <w:r>
+        <w:rPr>
+          <w:color w:val="0070C0"/>
+          <w:lang w:val="ru-RU"/>
+        </w:rPr>
+        <w:t xml:space="preserve">, </w:t>
+      </w:r>
+      <w:r>
+        <w:rPr>
+          <w:color w:val="0070C0"/>
+        </w:rPr>
+        <w:t>null</w:t>
+      </w:r>
+      <w:r>
+        <w:rPr>
+          <w:color w:val="0070C0"/>
+          <w:lang w:val="ru-RU"/>
+        </w:rPr>
+        <w:t>, '</w:t>
+      </w:r>
+      <w:r>
+        <w:rPr>
+          <w:color w:val="0070C0"/>
+        </w:rPr>
+        <w:t>http</w:t>
+      </w:r>
+      <w:r>
+        <w:rPr>
+          <w:color w:val="0070C0"/>
+          <w:lang w:val="ru-RU"/>
+        </w:rPr>
+        <w:t>://</w:t>
+      </w:r>
+      <w:r>
+        <w:rPr>
+          <w:color w:val="0070C0"/>
+        </w:rPr>
+        <w:t>www</w:t>
+      </w:r>
+      <w:r>
+        <w:rPr>
+          <w:color w:val="0070C0"/>
+          <w:lang w:val="ru-RU"/>
+        </w:rPr>
+        <w:t>.</w:t>
+      </w:r>
+      <w:r>
+        <w:rPr>
+          <w:color w:val="0070C0"/>
+        </w:rPr>
+        <w:t>domain</w:t>
+      </w:r>
+      <w:r>
+        <w:rPr>
+          <w:color w:val="0070C0"/>
+          <w:lang w:val="ru-RU"/>
+        </w:rPr>
+        <w:t>.</w:t>
+      </w:r>
+      <w:r>
+        <w:rPr>
+          <w:color w:val="0070C0"/>
+        </w:rPr>
+        <w:t>com</w:t>
+      </w:r>
+      <w:r>
+        <w:rPr>
+          <w:color w:val="0070C0"/>
+          <w:lang w:val="ru-RU"/>
+        </w:rPr>
+        <w:t>/</w:t>
+      </w:r>
+      <w:r>
+        <w:rPr>
+          <w:color w:val="0070C0"/>
+        </w:rPr>
+        <w:t>whatever</w:t>
+      </w:r>
+      <w:r>
+        <w:rPr>
+          <w:color w:val="0070C0"/>
+          <w:lang w:val="ru-RU"/>
+        </w:rPr>
+        <w:t>');</w:t>
+      </w:r>
+    </w:p>
+    <w:p>
+      <w:pPr>
+        <w:rPr>
+          <w:color w:val="0070C0"/>
+          <w:lang w:val="ru-RU"/>
+        </w:rPr>
+      </w:pPr>
+    </w:p>
+    <w:p>
+      <w:pPr>
+        <w:spacing w:after="0" w:line="360" w:lineRule="auto"/>
+        <w:ind w:firstLine="720"/>
+        <w:jc w:val="both"/>
+        <w:rPr>
+          <w:rFonts w:ascii="Times New Roman" w:hAnsi="Times New Roman" w:cs="Times New Roman"/>
+          <w:color w:val="0D0D0D" w:themeColor="text1" w:themeTint="F2"/>
+          <w:sz w:val="28"/>
+          <w:szCs w:val="28"/>
+          <w:lang w:val="ru-RU"/>
+        </w:rPr>
+      </w:pPr>
+      <w:r>
+        <w:rPr>
+          <w:rFonts w:ascii="Times New Roman" w:hAnsi="Times New Roman" w:cs="Times New Roman"/>
+          <w:color w:val="0D0D0D" w:themeColor="text1" w:themeTint="F2"/>
+          <w:sz w:val="28"/>
+          <w:szCs w:val="28"/>
+          <w:lang w:val="ru-RU"/>
+        </w:rPr>
+        <w:t xml:space="preserve">После </w:t>
+      </w:r>
+      <w:proofErr w:type="spellStart"/>
+      <w:r>
+        <w:rPr>
+          <w:rFonts w:ascii="Times New Roman" w:hAnsi="Times New Roman" w:cs="Times New Roman"/>
+          <w:color w:val="0D0D0D" w:themeColor="text1" w:themeTint="F2"/>
+          <w:sz w:val="28"/>
+          <w:szCs w:val="28"/>
+        </w:rPr>
+        <w:t>pushState</w:t>
+      </w:r>
+      <w:proofErr w:type="spellEnd"/>
+      <w:r>
+        <w:rPr>
+          <w:rFonts w:ascii="Times New Roman" w:hAnsi="Times New Roman" w:cs="Times New Roman"/>
+          <w:color w:val="0D0D0D" w:themeColor="text1" w:themeTint="F2"/>
+          <w:sz w:val="28"/>
+          <w:szCs w:val="28"/>
+          <w:lang w:val="ru-RU"/>
+        </w:rPr>
+        <w:t xml:space="preserve"> если нажать кнопку назад, мы вернемся на первоначальную страницу   </w:t>
+      </w:r>
+    </w:p>
+    <w:p>
+      <w:pPr>
+        <w:spacing w:after="0" w:line="360" w:lineRule="auto"/>
+        <w:ind w:firstLine="720"/>
+        <w:jc w:val="both"/>
+        <w:rPr>
+          <w:rFonts w:ascii="Times New Roman" w:hAnsi="Times New Roman" w:cs="Times New Roman"/>
+          <w:color w:val="0D0D0D" w:themeColor="text1" w:themeTint="F2"/>
+          <w:sz w:val="28"/>
+          <w:szCs w:val="28"/>
+          <w:lang w:val="ru-RU"/>
+        </w:rPr>
+      </w:pPr>
+      <w:r>
+        <w:rPr>
+          <w:rFonts w:ascii="Times New Roman" w:hAnsi="Times New Roman" w:cs="Times New Roman"/>
+          <w:color w:val="0D0D0D" w:themeColor="text1" w:themeTint="F2"/>
+          <w:sz w:val="28"/>
+          <w:szCs w:val="28"/>
+          <w:lang w:val="ru-RU"/>
+        </w:rPr>
+        <w:t xml:space="preserve">3 параметр, должен соблюдать </w:t>
+      </w:r>
+      <w:r>
+        <w:rPr>
+          <w:rFonts w:ascii="Times New Roman" w:hAnsi="Times New Roman" w:cs="Times New Roman"/>
+          <w:color w:val="0D0D0D" w:themeColor="text1" w:themeTint="F2"/>
+          <w:sz w:val="28"/>
+          <w:szCs w:val="28"/>
+        </w:rPr>
+        <w:t>same</w:t>
+      </w:r>
+      <w:r>
+        <w:rPr>
+          <w:rFonts w:ascii="Times New Roman" w:hAnsi="Times New Roman" w:cs="Times New Roman"/>
+          <w:color w:val="0D0D0D" w:themeColor="text1" w:themeTint="F2"/>
+          <w:sz w:val="28"/>
+          <w:szCs w:val="28"/>
+          <w:lang w:val="ru-RU"/>
+        </w:rPr>
+        <w:t xml:space="preserve"> </w:t>
+      </w:r>
+      <w:r>
+        <w:rPr>
+          <w:rFonts w:ascii="Times New Roman" w:hAnsi="Times New Roman" w:cs="Times New Roman"/>
+          <w:color w:val="0D0D0D" w:themeColor="text1" w:themeTint="F2"/>
+          <w:sz w:val="28"/>
+          <w:szCs w:val="28"/>
+        </w:rPr>
+        <w:t>origin</w:t>
+      </w:r>
+      <w:r>
+        <w:rPr>
+          <w:rFonts w:ascii="Times New Roman" w:hAnsi="Times New Roman" w:cs="Times New Roman"/>
+          <w:color w:val="0D0D0D" w:themeColor="text1" w:themeTint="F2"/>
+          <w:sz w:val="28"/>
+          <w:szCs w:val="28"/>
+          <w:lang w:val="ru-RU"/>
+        </w:rPr>
+        <w:t xml:space="preserve"> </w:t>
+      </w:r>
+      <w:r>
+        <w:rPr>
+          <w:rFonts w:ascii="Times New Roman" w:hAnsi="Times New Roman" w:cs="Times New Roman"/>
+          <w:color w:val="0D0D0D" w:themeColor="text1" w:themeTint="F2"/>
+          <w:sz w:val="28"/>
+          <w:szCs w:val="28"/>
+        </w:rPr>
+        <w:t>policy</w:t>
+      </w:r>
+      <w:r>
+        <w:rPr>
+          <w:rFonts w:ascii="Times New Roman" w:hAnsi="Times New Roman" w:cs="Times New Roman"/>
+          <w:color w:val="0D0D0D" w:themeColor="text1" w:themeTint="F2"/>
+          <w:sz w:val="28"/>
+          <w:szCs w:val="28"/>
+          <w:lang w:val="ru-RU"/>
+        </w:rPr>
+        <w:t xml:space="preserve"> </w:t>
+      </w:r>
+    </w:p>
+    <w:p>
+      <w:pPr>
+        <w:spacing w:after="0" w:line="360" w:lineRule="auto"/>
+        <w:ind w:firstLine="720"/>
+        <w:jc w:val="both"/>
+        <w:rPr>
+          <w:rFonts w:ascii="Times New Roman" w:hAnsi="Times New Roman" w:cs="Times New Roman"/>
+          <w:color w:val="0D0D0D" w:themeColor="text1" w:themeTint="F2"/>
+          <w:sz w:val="28"/>
+          <w:szCs w:val="28"/>
+          <w:lang w:val="ru-RU"/>
+        </w:rPr>
+      </w:pPr>
+    </w:p>
+    <w:p>
+      <w:pPr>
+        <w:ind w:firstLine="720"/>
+        <w:rPr>
+          <w:color w:val="0070C0"/>
+          <w:lang w:val="ru-RU"/>
+        </w:rPr>
+      </w:pPr>
+      <w:proofErr w:type="gramStart"/>
+      <w:r>
+        <w:rPr>
+          <w:color w:val="0070C0"/>
+        </w:rPr>
+        <w:t>history</w:t>
+      </w:r>
+      <w:r>
+        <w:rPr>
+          <w:color w:val="0070C0"/>
+          <w:lang w:val="ru-RU"/>
+        </w:rPr>
+        <w:t>.</w:t>
+      </w:r>
+      <w:proofErr w:type="spellStart"/>
+      <w:r>
+        <w:rPr>
+          <w:color w:val="0070C0"/>
+        </w:rPr>
+        <w:t>pushState</w:t>
+      </w:r>
+      <w:proofErr w:type="spellEnd"/>
+      <w:r>
+        <w:rPr>
+          <w:color w:val="0070C0"/>
+          <w:lang w:val="ru-RU"/>
+        </w:rPr>
+        <w:t>(</w:t>
+      </w:r>
+      <w:proofErr w:type="gramEnd"/>
+      <w:r>
+        <w:rPr>
+          <w:color w:val="0070C0"/>
+        </w:rPr>
+        <w:t>null</w:t>
+      </w:r>
+      <w:r>
+        <w:rPr>
+          <w:color w:val="0070C0"/>
+          <w:lang w:val="ru-RU"/>
+        </w:rPr>
+        <w:t xml:space="preserve">, </w:t>
+      </w:r>
+      <w:r>
+        <w:rPr>
+          <w:color w:val="0070C0"/>
+        </w:rPr>
+        <w:t>null</w:t>
+      </w:r>
+      <w:r>
+        <w:rPr>
+          <w:color w:val="0070C0"/>
+          <w:lang w:val="ru-RU"/>
+        </w:rPr>
+        <w:t>, '</w:t>
+      </w:r>
+      <w:r>
+        <w:rPr>
+          <w:color w:val="0070C0"/>
+        </w:rPr>
+        <w:t>https</w:t>
+      </w:r>
+      <w:r>
+        <w:rPr>
+          <w:color w:val="0070C0"/>
+          <w:lang w:val="ru-RU"/>
+        </w:rPr>
+        <w:t>://</w:t>
+      </w:r>
+      <w:r>
+        <w:rPr>
+          <w:color w:val="0070C0"/>
+        </w:rPr>
+        <w:t>twitter</w:t>
+      </w:r>
+      <w:r>
+        <w:rPr>
+          <w:color w:val="0070C0"/>
+          <w:lang w:val="ru-RU"/>
+        </w:rPr>
+        <w:t>.</w:t>
+      </w:r>
+      <w:r>
+        <w:rPr>
+          <w:color w:val="0070C0"/>
+        </w:rPr>
+        <w:t>com</w:t>
+      </w:r>
+      <w:r>
+        <w:rPr>
+          <w:color w:val="0070C0"/>
+          <w:lang w:val="ru-RU"/>
+        </w:rPr>
+        <w:t>/</w:t>
+      </w:r>
+      <w:r>
+        <w:rPr>
+          <w:color w:val="0070C0"/>
+        </w:rPr>
+        <w:t>hello</w:t>
+      </w:r>
+      <w:r>
+        <w:rPr>
+          <w:color w:val="0070C0"/>
+          <w:lang w:val="ru-RU"/>
+        </w:rPr>
+        <w:t>');</w:t>
+      </w:r>
+    </w:p>
+    <w:p>
+      <w:pPr>
+        <w:spacing w:after="0" w:line="360" w:lineRule="auto"/>
+        <w:ind w:firstLine="720"/>
+        <w:jc w:val="both"/>
+        <w:rPr>
+          <w:rFonts w:ascii="Times New Roman" w:eastAsia="Times New Roman" w:hAnsi="Times New Roman" w:cs="Times New Roman"/>
+          <w:color w:val="0D0D0D" w:themeColor="text1" w:themeTint="F2"/>
+          <w:sz w:val="28"/>
+          <w:szCs w:val="28"/>
+          <w:lang w:val="ru-RU"/>
+        </w:rPr>
+      </w:pPr>
+    </w:p>
+    <w:p>
+      <w:pPr>
+        <w:spacing w:after="0" w:line="360" w:lineRule="auto"/>
+        <w:ind w:firstLine="720"/>
+        <w:jc w:val="both"/>
+        <w:rPr>
+          <w:rFonts w:ascii="Times New Roman" w:eastAsia="Times New Roman" w:hAnsi="Times New Roman" w:cs="Times New Roman"/>
+          <w:color w:val="0D0D0D" w:themeColor="text1" w:themeTint="F2"/>
+          <w:sz w:val="28"/>
+          <w:szCs w:val="28"/>
+          <w:lang w:val="ru-RU"/>
+        </w:rPr>
+      </w:pPr>
+      <w:r>
+        <w:rPr>
+          <w:rFonts w:ascii="Times New Roman" w:eastAsia="Times New Roman" w:hAnsi="Times New Roman" w:cs="Times New Roman"/>
+          <w:color w:val="0D0D0D" w:themeColor="text1" w:themeTint="F2"/>
+          <w:sz w:val="28"/>
+          <w:szCs w:val="28"/>
+          <w:lang w:val="ru-RU"/>
+        </w:rPr>
+        <w:t xml:space="preserve">Сгенерирует ошибку, если б </w:t>
+      </w:r>
+      <w:r>
+        <w:rPr>
+          <w:rFonts w:ascii="Times New Roman" w:eastAsia="Times New Roman" w:hAnsi="Times New Roman" w:cs="Times New Roman"/>
+          <w:color w:val="0D0D0D" w:themeColor="text1" w:themeTint="F2"/>
+          <w:sz w:val="28"/>
+          <w:szCs w:val="28"/>
+        </w:rPr>
+        <w:t>same</w:t>
+      </w:r>
+      <w:r>
+        <w:rPr>
+          <w:rFonts w:ascii="Times New Roman" w:eastAsia="Times New Roman" w:hAnsi="Times New Roman" w:cs="Times New Roman"/>
+          <w:color w:val="0D0D0D" w:themeColor="text1" w:themeTint="F2"/>
+          <w:sz w:val="28"/>
+          <w:szCs w:val="28"/>
+          <w:lang w:val="ru-RU"/>
+        </w:rPr>
+        <w:t xml:space="preserve"> </w:t>
+      </w:r>
+      <w:r>
+        <w:rPr>
+          <w:rFonts w:ascii="Times New Roman" w:eastAsia="Times New Roman" w:hAnsi="Times New Roman" w:cs="Times New Roman"/>
+          <w:color w:val="0D0D0D" w:themeColor="text1" w:themeTint="F2"/>
+          <w:sz w:val="28"/>
+          <w:szCs w:val="28"/>
+        </w:rPr>
+        <w:t>origin</w:t>
+      </w:r>
+      <w:r>
+        <w:rPr>
+          <w:rFonts w:ascii="Times New Roman" w:eastAsia="Times New Roman" w:hAnsi="Times New Roman" w:cs="Times New Roman"/>
+          <w:color w:val="0D0D0D" w:themeColor="text1" w:themeTint="F2"/>
+          <w:sz w:val="28"/>
+          <w:szCs w:val="28"/>
+          <w:lang w:val="ru-RU"/>
+        </w:rPr>
+        <w:t xml:space="preserve"> </w:t>
+      </w:r>
+      <w:r>
+        <w:rPr>
+          <w:rFonts w:ascii="Times New Roman" w:eastAsia="Times New Roman" w:hAnsi="Times New Roman" w:cs="Times New Roman"/>
+          <w:color w:val="0D0D0D" w:themeColor="text1" w:themeTint="F2"/>
+          <w:sz w:val="28"/>
+          <w:szCs w:val="28"/>
+        </w:rPr>
+        <w:t>policy</w:t>
+      </w:r>
+      <w:r>
+        <w:rPr>
+          <w:rFonts w:ascii="Times New Roman" w:eastAsia="Times New Roman" w:hAnsi="Times New Roman" w:cs="Times New Roman"/>
+          <w:color w:val="0D0D0D" w:themeColor="text1" w:themeTint="F2"/>
+          <w:sz w:val="28"/>
+          <w:szCs w:val="28"/>
+          <w:lang w:val="ru-RU"/>
+        </w:rPr>
+        <w:t xml:space="preserve"> не соблюдалось, разработчики могли б подменять </w:t>
+      </w:r>
+      <w:proofErr w:type="spellStart"/>
+      <w:r>
+        <w:rPr>
+          <w:rFonts w:ascii="Times New Roman" w:eastAsia="Times New Roman" w:hAnsi="Times New Roman" w:cs="Times New Roman"/>
+          <w:color w:val="0D0D0D" w:themeColor="text1" w:themeTint="F2"/>
+          <w:sz w:val="28"/>
+          <w:szCs w:val="28"/>
+        </w:rPr>
+        <w:t>url</w:t>
+      </w:r>
+      <w:proofErr w:type="spellEnd"/>
+      <w:r>
+        <w:rPr>
+          <w:rFonts w:ascii="Times New Roman" w:eastAsia="Times New Roman" w:hAnsi="Times New Roman" w:cs="Times New Roman"/>
+          <w:color w:val="0D0D0D" w:themeColor="text1" w:themeTint="F2"/>
+          <w:sz w:val="28"/>
+          <w:szCs w:val="28"/>
+          <w:lang w:val="ru-RU"/>
+        </w:rPr>
+        <w:t xml:space="preserve"> и выдавать 1 сайт за другой</w:t>
+      </w:r>
+    </w:p>
+    <w:p>
+      <w:pPr>
+        <w:ind w:firstLine="720"/>
+        <w:rPr>
+          <w:color w:val="2E74B5" w:themeColor="accent1" w:themeShade="BF"/>
+          <w:lang w:val="ru-RU"/>
+        </w:rPr>
+      </w:pPr>
+    </w:p>
+    <w:p>
+      <w:pPr>
+        <w:ind w:firstLine="720"/>
+        <w:rPr>
+          <w:color w:val="2E74B5" w:themeColor="accent1" w:themeShade="BF"/>
         </w:rPr>
       </w:pPr>
       <w:proofErr w:type="spellStart"/>
       <w:proofErr w:type="gramStart"/>
       <w:r>
         <w:rPr>
-          <w:color w:val="0070C0"/>
-        </w:rPr>
-        <w:t>history.pushState</w:t>
+          <w:color w:val="2E74B5" w:themeColor="accent1" w:themeShade="BF"/>
+        </w:rPr>
+        <w:t>window.addEventListener</w:t>
       </w:r>
       <w:proofErr w:type="spellEnd"/>
       <w:r>
         <w:rPr>
-          <w:color w:val="0070C0"/>
+          <w:color w:val="2E74B5" w:themeColor="accent1" w:themeShade="BF"/>
         </w:rPr>
         <w:t>(</w:t>
       </w:r>
       <w:proofErr w:type="gramEnd"/>
       <w:r>
         <w:rPr>
-          <w:color w:val="0070C0"/>
-        </w:rPr>
-        <w:t>null, null, 'http://www.domain.com/whatever');</w:t>
-      </w:r>
-    </w:p>
-    <w:p>
-      <w:pPr>
-        <w:rPr>
-          <w:color w:val="0070C0"/>
-        </w:rPr>
-      </w:pPr>
+          <w:color w:val="2E74B5" w:themeColor="accent1" w:themeShade="BF"/>
+        </w:rPr>
+        <w:t>'</w:t>
+      </w:r>
+      <w:proofErr w:type="spellStart"/>
+      <w:r>
+        <w:rPr>
+          <w:color w:val="2E74B5" w:themeColor="accent1" w:themeShade="BF"/>
+        </w:rPr>
+        <w:t>popstate</w:t>
+      </w:r>
+      <w:proofErr w:type="spellEnd"/>
+      <w:r>
+        <w:rPr>
+          <w:color w:val="2E74B5" w:themeColor="accent1" w:themeShade="BF"/>
+        </w:rPr>
+        <w:t>', function(e) {</w:t>
+      </w:r>
+    </w:p>
+    <w:p>
+      <w:pPr>
+        <w:ind w:firstLine="720"/>
+        <w:rPr>
+          <w:color w:val="2E74B5" w:themeColor="accent1" w:themeShade="BF"/>
+        </w:rPr>
+      </w:pPr>
+      <w:r>
+        <w:rPr>
+          <w:color w:val="2E74B5" w:themeColor="accent1" w:themeShade="BF"/>
+        </w:rPr>
+        <w:t xml:space="preserve">  // </w:t>
+      </w:r>
+      <w:proofErr w:type="spellStart"/>
+      <w:r>
+        <w:rPr>
+          <w:color w:val="2E74B5" w:themeColor="accent1" w:themeShade="BF"/>
+        </w:rPr>
+        <w:t>e.state</w:t>
+      </w:r>
+      <w:proofErr w:type="spellEnd"/>
+      <w:r>
+        <w:rPr>
+          <w:color w:val="2E74B5" w:themeColor="accent1" w:themeShade="BF"/>
+        </w:rPr>
+        <w:t xml:space="preserve"> is equal to the data-attribute of the last image we clicked</w:t>
+      </w:r>
+    </w:p>
+    <w:p>
+      <w:pPr>
+        <w:ind w:firstLine="720"/>
+        <w:rPr>
+          <w:color w:val="2E74B5" w:themeColor="accent1" w:themeShade="BF"/>
+        </w:rPr>
+      </w:pPr>
+      <w:r>
+        <w:rPr>
+          <w:color w:val="2E74B5" w:themeColor="accent1" w:themeShade="BF"/>
+        </w:rPr>
+        <w:t>});</w:t>
+      </w:r>
     </w:p>
     <w:p>
       <w:pPr>
@@ -2210,28 +2755,123 @@
         <w:ind w:firstLine="720"/>
         <w:jc w:val="both"/>
         <w:rPr>
-          <w:rFonts w:ascii="Times New Roman" w:hAnsi="Times New Roman" w:cs="Times New Roman"/>
-          <w:color w:val="0D0D0D" w:themeColor="text1" w:themeTint="F2"/>
-          <w:sz w:val="28"/>
-          <w:szCs w:val="28"/>
-          <w:lang w:val="ru-RU"/>
-        </w:rPr>
-      </w:pPr>
-      <w:r>
-        <w:rPr>
-          <w:rFonts w:ascii="Times New Roman" w:hAnsi="Times New Roman" w:cs="Times New Roman"/>
-          <w:color w:val="0D0D0D" w:themeColor="text1" w:themeTint="F2"/>
-          <w:sz w:val="28"/>
-          <w:szCs w:val="28"/>
-          <w:lang w:val="ru-RU"/>
-        </w:rPr>
-        <w:t xml:space="preserve">После </w:t>
+          <w:rStyle w:val="apple-converted-space"/>
+          <w:rFonts w:ascii="Times New Roman" w:hAnsi="Times New Roman" w:cs="Times New Roman"/>
+          <w:color w:val="0D0D0D" w:themeColor="text1" w:themeTint="F2"/>
+          <w:sz w:val="28"/>
+          <w:szCs w:val="28"/>
+          <w:shd w:val="clear" w:color="auto" w:fill="FFFFFF"/>
+        </w:rPr>
+      </w:pPr>
+    </w:p>
+    <w:p>
+      <w:pPr>
+        <w:spacing w:after="0" w:line="360" w:lineRule="auto"/>
+        <w:ind w:firstLine="720"/>
+        <w:jc w:val="both"/>
+        <w:rPr>
+          <w:rFonts w:ascii="Times New Roman" w:eastAsia="Times New Roman" w:hAnsi="Times New Roman" w:cs="Times New Roman"/>
+          <w:color w:val="0D0D0D" w:themeColor="text1" w:themeTint="F2"/>
+          <w:sz w:val="28"/>
+          <w:szCs w:val="28"/>
+        </w:rPr>
+      </w:pPr>
+    </w:p>
+    <w:p>
+      <w:pPr>
+        <w:pStyle w:val="Heading2"/>
+        <w:spacing w:before="0" w:beforeAutospacing="0" w:after="0" w:afterAutospacing="0" w:line="360" w:lineRule="auto"/>
+        <w:ind w:firstLine="720"/>
+        <w:jc w:val="both"/>
+        <w:textAlignment w:val="baseline"/>
+        <w:rPr>
+          <w:b w:val="0"/>
+          <w:color w:val="0D0D0D" w:themeColor="text1" w:themeTint="F2"/>
+          <w:spacing w:val="6"/>
+          <w:sz w:val="28"/>
+          <w:szCs w:val="28"/>
+          <w:lang w:val="ru-RU"/>
+        </w:rPr>
+      </w:pPr>
+      <w:proofErr w:type="gramStart"/>
+      <w:r>
+        <w:rPr>
+          <w:color w:val="8496B0" w:themeColor="text2" w:themeTint="99"/>
+          <w:spacing w:val="6"/>
+          <w:sz w:val="28"/>
+          <w:szCs w:val="28"/>
+        </w:rPr>
+        <w:t>history</w:t>
+      </w:r>
+      <w:r>
+        <w:rPr>
+          <w:color w:val="8496B0" w:themeColor="text2" w:themeTint="99"/>
+          <w:spacing w:val="6"/>
+          <w:sz w:val="28"/>
+          <w:szCs w:val="28"/>
+          <w:lang w:val="ru-RU"/>
+        </w:rPr>
+        <w:t>.</w:t>
       </w:r>
       <w:proofErr w:type="spellStart"/>
       <w:r>
         <w:rPr>
-          <w:rFonts w:ascii="Times New Roman" w:hAnsi="Times New Roman" w:cs="Times New Roman"/>
-          <w:color w:val="0D0D0D" w:themeColor="text1" w:themeTint="F2"/>
+          <w:color w:val="8496B0" w:themeColor="text2" w:themeTint="99"/>
+          <w:spacing w:val="6"/>
+          <w:sz w:val="28"/>
+          <w:szCs w:val="28"/>
+        </w:rPr>
+        <w:t>replaceState</w:t>
+      </w:r>
+      <w:proofErr w:type="spellEnd"/>
+      <w:r>
+        <w:rPr>
+          <w:color w:val="8496B0" w:themeColor="text2" w:themeTint="99"/>
+          <w:spacing w:val="6"/>
+          <w:sz w:val="28"/>
+          <w:szCs w:val="28"/>
+          <w:lang w:val="ru-RU"/>
+        </w:rPr>
+        <w:t>(</w:t>
+      </w:r>
+      <w:proofErr w:type="gramEnd"/>
+      <w:r>
+        <w:rPr>
+          <w:color w:val="8496B0" w:themeColor="text2" w:themeTint="99"/>
+          <w:spacing w:val="6"/>
+          <w:sz w:val="28"/>
+          <w:szCs w:val="28"/>
+          <w:lang w:val="ru-RU"/>
+        </w:rPr>
+        <w:t>)</w:t>
+      </w:r>
+      <w:r>
+        <w:rPr>
+          <w:color w:val="0D0D0D" w:themeColor="text1" w:themeTint="F2"/>
+          <w:spacing w:val="6"/>
+          <w:sz w:val="28"/>
+          <w:szCs w:val="28"/>
+          <w:lang w:val="ru-RU"/>
+        </w:rPr>
+        <w:t xml:space="preserve"> - </w:t>
+      </w:r>
+      <w:r>
+        <w:rPr>
+          <w:b w:val="0"/>
+          <w:color w:val="0D0D0D" w:themeColor="text1" w:themeTint="F2"/>
+          <w:spacing w:val="6"/>
+          <w:sz w:val="28"/>
+          <w:szCs w:val="28"/>
+          <w:lang w:val="ru-RU"/>
+        </w:rPr>
+        <w:t xml:space="preserve"> аналогичен </w:t>
+      </w:r>
+      <w:proofErr w:type="spellStart"/>
+      <w:r>
+        <w:rPr>
+          <w:b w:val="0"/>
+          <w:color w:val="0D0D0D" w:themeColor="text1" w:themeTint="F2"/>
+          <w:spacing w:val="6"/>
           <w:sz w:val="28"/>
           <w:szCs w:val="28"/>
         </w:rPr>
@@ -2240,51 +2880,76 @@
       <w:proofErr w:type="spellEnd"/>
       <w:r>
         <w:rPr>
-          <w:rFonts w:ascii="Times New Roman" w:hAnsi="Times New Roman" w:cs="Times New Roman"/>
-          <w:color w:val="0D0D0D" w:themeColor="text1" w:themeTint="F2"/>
-          <w:sz w:val="28"/>
-          <w:szCs w:val="28"/>
-          <w:lang w:val="ru-RU"/>
-        </w:rPr>
-        <w:t xml:space="preserve"> если нажать кнопку назад, мы вернемся на первоначальную страницу   </w:t>
-      </w:r>
-    </w:p>
-    <w:p>
-      <w:pPr>
-        <w:spacing w:after="0" w:line="360" w:lineRule="auto"/>
-        <w:ind w:firstLine="720"/>
-        <w:jc w:val="both"/>
-        <w:rPr>
-          <w:rFonts w:ascii="Times New Roman" w:hAnsi="Times New Roman" w:cs="Times New Roman"/>
-          <w:color w:val="0D0D0D" w:themeColor="text1" w:themeTint="F2"/>
-          <w:sz w:val="28"/>
-          <w:szCs w:val="28"/>
-          <w:lang w:val="ru-RU"/>
-        </w:rPr>
-      </w:pPr>
-      <w:r>
-        <w:rPr>
-          <w:rFonts w:ascii="Times New Roman" w:hAnsi="Times New Roman" w:cs="Times New Roman"/>
-          <w:color w:val="0D0D0D" w:themeColor="text1" w:themeTint="F2"/>
-          <w:sz w:val="28"/>
-          <w:szCs w:val="28"/>
-          <w:lang w:val="ru-RU"/>
-        </w:rPr>
-        <w:t xml:space="preserve">3 параметр, должен соблюдать </w:t>
-      </w:r>
-      <w:r>
-        <w:rPr>
-          <w:rFonts w:ascii="Times New Roman" w:hAnsi="Times New Roman" w:cs="Times New Roman"/>
-          <w:color w:val="0D0D0D" w:themeColor="text1" w:themeTint="F2"/>
-          <w:sz w:val="28"/>
-          <w:szCs w:val="28"/>
-        </w:rPr>
-        <w:t>same</w:t>
-      </w:r>
-      <w:r>
-        <w:rPr>
-          <w:rFonts w:ascii="Times New Roman" w:hAnsi="Times New Roman" w:cs="Times New Roman"/>
-          <w:color w:val="0D0D0D" w:themeColor="text1" w:themeTint="F2"/>
+          <w:b w:val="0"/>
+          <w:color w:val="0D0D0D" w:themeColor="text1" w:themeTint="F2"/>
+          <w:spacing w:val="6"/>
+          <w:sz w:val="28"/>
+          <w:szCs w:val="28"/>
+          <w:lang w:val="ru-RU"/>
+        </w:rPr>
+        <w:t xml:space="preserve">, но вместо того, чтоб создавать новый </w:t>
+      </w:r>
+      <w:proofErr w:type="spellStart"/>
+      <w:r>
+        <w:rPr>
+          <w:b w:val="0"/>
+          <w:color w:val="0D0D0D" w:themeColor="text1" w:themeTint="F2"/>
+          <w:spacing w:val="6"/>
+          <w:sz w:val="28"/>
+          <w:szCs w:val="28"/>
+          <w:lang w:val="ru-RU"/>
+        </w:rPr>
+        <w:t>стейт</w:t>
+      </w:r>
+      <w:proofErr w:type="spellEnd"/>
+      <w:r>
+        <w:rPr>
+          <w:b w:val="0"/>
+          <w:color w:val="0D0D0D" w:themeColor="text1" w:themeTint="F2"/>
+          <w:spacing w:val="6"/>
+          <w:sz w:val="28"/>
+          <w:szCs w:val="28"/>
+          <w:lang w:val="ru-RU"/>
+        </w:rPr>
+        <w:t xml:space="preserve">, он </w:t>
+      </w:r>
+      <w:r>
+        <w:rPr>
+          <w:b w:val="0"/>
+          <w:color w:val="0D0D0D" w:themeColor="text1" w:themeTint="F2"/>
+          <w:spacing w:val="6"/>
+          <w:sz w:val="28"/>
+          <w:szCs w:val="28"/>
+          <w:lang w:val="ru-RU"/>
+        </w:rPr>
+        <w:t xml:space="preserve">записывает его вместо </w:t>
+      </w:r>
+      <w:r>
+        <w:rPr>
+          <w:b w:val="0"/>
+          <w:color w:val="0D0D0D" w:themeColor="text1" w:themeTint="F2"/>
+          <w:spacing w:val="6"/>
+          <w:sz w:val="28"/>
+          <w:szCs w:val="28"/>
+          <w:lang w:val="ru-RU"/>
+        </w:rPr>
+        <w:t xml:space="preserve">текущего в </w:t>
+      </w:r>
+      <w:r>
+        <w:rPr>
+          <w:b w:val="0"/>
+          <w:color w:val="0D0D0D" w:themeColor="text1" w:themeTint="F2"/>
+          <w:spacing w:val="6"/>
+          <w:sz w:val="28"/>
+          <w:szCs w:val="28"/>
+        </w:rPr>
+        <w:t>session</w:t>
+      </w:r>
+      <w:r>
+        <w:rPr>
+          <w:b w:val="0"/>
+          <w:color w:val="0D0D0D" w:themeColor="text1" w:themeTint="F2"/>
+          <w:spacing w:val="6"/>
           <w:sz w:val="28"/>
           <w:szCs w:val="28"/>
           <w:lang w:val="ru-RU"/>
@@ -2293,17 +2958,103 @@
       </w:r>
       <w:r>
         <w:rPr>
-          <w:rFonts w:ascii="Times New Roman" w:hAnsi="Times New Roman" w:cs="Times New Roman"/>
-          <w:color w:val="0D0D0D" w:themeColor="text1" w:themeTint="F2"/>
-          <w:sz w:val="28"/>
-          <w:szCs w:val="28"/>
-        </w:rPr>
-        <w:t>origin</w:t>
-      </w:r>
-      <w:r>
-        <w:rPr>
-          <w:rFonts w:ascii="Times New Roman" w:hAnsi="Times New Roman" w:cs="Times New Roman"/>
-          <w:color w:val="0D0D0D" w:themeColor="text1" w:themeTint="F2"/>
+          <w:b w:val="0"/>
+          <w:color w:val="0D0D0D" w:themeColor="text1" w:themeTint="F2"/>
+          <w:spacing w:val="6"/>
+          <w:sz w:val="28"/>
+          <w:szCs w:val="28"/>
+        </w:rPr>
+        <w:t>history</w:t>
+      </w:r>
+      <w:r>
+        <w:rPr>
+          <w:b w:val="0"/>
+          <w:color w:val="0D0D0D" w:themeColor="text1" w:themeTint="F2"/>
+          <w:spacing w:val="6"/>
+          <w:sz w:val="28"/>
+          <w:szCs w:val="28"/>
+          <w:lang w:val="ru-RU"/>
+        </w:rPr>
+        <w:t>.</w:t>
+      </w:r>
+    </w:p>
+    <w:p>
+      <w:pPr>
+        <w:pStyle w:val="NormalWeb"/>
+        <w:spacing w:before="0" w:beforeAutospacing="0" w:after="0" w:afterAutospacing="0" w:line="360" w:lineRule="auto"/>
+        <w:ind w:firstLine="720"/>
+        <w:jc w:val="both"/>
+        <w:textAlignment w:val="baseline"/>
+        <w:rPr>
+          <w:color w:val="0D0D0D" w:themeColor="text1" w:themeTint="F2"/>
+          <w:sz w:val="28"/>
+          <w:szCs w:val="28"/>
+          <w:shd w:val="clear" w:color="auto" w:fill="FFFFFF"/>
+          <w:lang w:val="ru-RU"/>
+        </w:rPr>
+      </w:pPr>
+      <w:r>
+        <w:rPr>
+          <w:color w:val="0D0D0D" w:themeColor="text1" w:themeTint="F2"/>
+          <w:sz w:val="28"/>
+          <w:szCs w:val="28"/>
+          <w:shd w:val="clear" w:color="auto" w:fill="FFFFFF"/>
+          <w:lang w:val="ru-RU"/>
+        </w:rPr>
+        <w:t xml:space="preserve">В адресной строке текущий </w:t>
+      </w:r>
+      <w:proofErr w:type="spellStart"/>
+      <w:r>
+        <w:rPr>
+          <w:color w:val="0D0D0D" w:themeColor="text1" w:themeTint="F2"/>
+          <w:sz w:val="28"/>
+          <w:szCs w:val="28"/>
+          <w:shd w:val="clear" w:color="auto" w:fill="FFFFFF"/>
+        </w:rPr>
+        <w:t>url</w:t>
+      </w:r>
+      <w:proofErr w:type="spellEnd"/>
+      <w:r>
+        <w:rPr>
+          <w:color w:val="0D0D0D" w:themeColor="text1" w:themeTint="F2"/>
+          <w:sz w:val="28"/>
+          <w:szCs w:val="28"/>
+          <w:shd w:val="clear" w:color="auto" w:fill="FFFFFF"/>
+          <w:lang w:val="ru-RU"/>
+        </w:rPr>
+        <w:t xml:space="preserve"> заменится на указанный.</w:t>
+      </w:r>
+    </w:p>
+    <w:p>
+      <w:pPr>
+        <w:pStyle w:val="NormalWeb"/>
+        <w:spacing w:before="0" w:beforeAutospacing="0" w:after="0" w:afterAutospacing="0" w:line="360" w:lineRule="auto"/>
+        <w:ind w:firstLine="720"/>
+        <w:jc w:val="both"/>
+        <w:textAlignment w:val="baseline"/>
+        <w:rPr>
+          <w:color w:val="0D0D0D" w:themeColor="text1" w:themeTint="F2"/>
+          <w:sz w:val="28"/>
+          <w:szCs w:val="28"/>
+          <w:lang w:val="ru-RU"/>
+        </w:rPr>
+      </w:pPr>
+      <w:proofErr w:type="spellStart"/>
+      <w:r>
+        <w:rPr>
+          <w:b/>
+          <w:color w:val="385623" w:themeColor="accent6" w:themeShade="80"/>
+          <w:sz w:val="28"/>
+          <w:szCs w:val="28"/>
+        </w:rPr>
+        <w:lastRenderedPageBreak/>
+        <w:t>Popstate</w:t>
+      </w:r>
+      <w:proofErr w:type="spellEnd"/>
+      <w:r>
+        <w:rPr>
+          <w:b/>
+          <w:color w:val="385623" w:themeColor="accent6" w:themeShade="80"/>
           <w:sz w:val="28"/>
           <w:szCs w:val="28"/>
           <w:lang w:val="ru-RU"/>
@@ -2312,66 +3063,220 @@
       </w:r>
       <w:r>
         <w:rPr>
-          <w:rFonts w:ascii="Times New Roman" w:hAnsi="Times New Roman" w:cs="Times New Roman"/>
-          <w:color w:val="0D0D0D" w:themeColor="text1" w:themeTint="F2"/>
-          <w:sz w:val="28"/>
-          <w:szCs w:val="28"/>
-        </w:rPr>
-        <w:t>policy</w:t>
-      </w:r>
-      <w:r>
-        <w:rPr>
-          <w:rFonts w:ascii="Times New Roman" w:hAnsi="Times New Roman" w:cs="Times New Roman"/>
-          <w:color w:val="0D0D0D" w:themeColor="text1" w:themeTint="F2"/>
+          <w:b/>
+          <w:color w:val="385623" w:themeColor="accent6" w:themeShade="80"/>
+          <w:sz w:val="28"/>
+          <w:szCs w:val="28"/>
+        </w:rPr>
+        <w:t>event</w:t>
+      </w:r>
+      <w:r>
+        <w:rPr>
+          <w:b/>
+          <w:color w:val="385623" w:themeColor="accent6" w:themeShade="80"/>
           <w:sz w:val="28"/>
           <w:szCs w:val="28"/>
           <w:lang w:val="ru-RU"/>
         </w:rPr>
         <w:t xml:space="preserve"> </w:t>
       </w:r>
-    </w:p>
-    <w:p>
-      <w:pPr>
-        <w:spacing w:after="0" w:line="360" w:lineRule="auto"/>
-        <w:ind w:firstLine="720"/>
-        <w:jc w:val="both"/>
-        <w:rPr>
-          <w:rFonts w:ascii="Times New Roman" w:hAnsi="Times New Roman" w:cs="Times New Roman"/>
-          <w:color w:val="0D0D0D" w:themeColor="text1" w:themeTint="F2"/>
-          <w:sz w:val="28"/>
-          <w:szCs w:val="28"/>
-          <w:lang w:val="ru-RU"/>
-        </w:rPr>
-      </w:pPr>
-    </w:p>
-    <w:p>
-      <w:pPr>
-        <w:ind w:firstLine="720"/>
-        <w:rPr>
-          <w:color w:val="0070C0"/>
+      <w:r>
+        <w:rPr>
+          <w:b/>
+          <w:color w:val="0D0D0D" w:themeColor="text1" w:themeTint="F2"/>
+          <w:sz w:val="28"/>
+          <w:szCs w:val="28"/>
+          <w:lang w:val="ru-RU"/>
+        </w:rPr>
+        <w:t xml:space="preserve">– </w:t>
+      </w:r>
+      <w:r>
+        <w:rPr>
+          <w:color w:val="0D0D0D" w:themeColor="text1" w:themeTint="F2"/>
+          <w:sz w:val="28"/>
+          <w:szCs w:val="28"/>
+          <w:lang w:val="ru-RU"/>
+        </w:rPr>
+        <w:t xml:space="preserve">событие срабатывает, при любом изменении цепочки </w:t>
+      </w:r>
+      <w:r>
+        <w:rPr>
+          <w:color w:val="0D0D0D" w:themeColor="text1" w:themeTint="F2"/>
+          <w:sz w:val="28"/>
+          <w:szCs w:val="28"/>
+        </w:rPr>
+        <w:t>history</w:t>
+      </w:r>
+      <w:r>
+        <w:rPr>
+          <w:color w:val="0D0D0D" w:themeColor="text1" w:themeTint="F2"/>
+          <w:sz w:val="28"/>
+          <w:szCs w:val="28"/>
+          <w:lang w:val="ru-RU"/>
+        </w:rPr>
+        <w:t xml:space="preserve">. Если эти изменения вызваны методами </w:t>
+      </w:r>
+      <w:proofErr w:type="spellStart"/>
+      <w:r>
+        <w:rPr>
+          <w:color w:val="0D0D0D" w:themeColor="text1" w:themeTint="F2"/>
+          <w:sz w:val="28"/>
+          <w:szCs w:val="28"/>
+        </w:rPr>
+        <w:t>pushState</w:t>
+      </w:r>
+      <w:proofErr w:type="spellEnd"/>
+      <w:r>
+        <w:rPr>
+          <w:color w:val="0D0D0D" w:themeColor="text1" w:themeTint="F2"/>
+          <w:sz w:val="28"/>
+          <w:szCs w:val="28"/>
+          <w:lang w:val="ru-RU"/>
+        </w:rPr>
+        <w:t xml:space="preserve"> или </w:t>
+      </w:r>
+      <w:proofErr w:type="spellStart"/>
+      <w:r>
+        <w:rPr>
+          <w:color w:val="0D0D0D" w:themeColor="text1" w:themeTint="F2"/>
+          <w:sz w:val="28"/>
+          <w:szCs w:val="28"/>
+        </w:rPr>
+        <w:t>replaceState</w:t>
+      </w:r>
+      <w:proofErr w:type="spellEnd"/>
+      <w:r>
+        <w:rPr>
+          <w:color w:val="0D0D0D" w:themeColor="text1" w:themeTint="F2"/>
+          <w:sz w:val="28"/>
+          <w:szCs w:val="28"/>
+          <w:lang w:val="ru-RU"/>
+        </w:rPr>
+        <w:t xml:space="preserve">, то </w:t>
+      </w:r>
+      <w:proofErr w:type="spellStart"/>
+      <w:r>
+        <w:rPr>
+          <w:color w:val="0D0D0D" w:themeColor="text1" w:themeTint="F2"/>
+          <w:sz w:val="28"/>
+          <w:szCs w:val="28"/>
+        </w:rPr>
+        <w:t>popstate</w:t>
+      </w:r>
+      <w:proofErr w:type="spellEnd"/>
+      <w:r>
+        <w:rPr>
+          <w:color w:val="0D0D0D" w:themeColor="text1" w:themeTint="F2"/>
+          <w:sz w:val="28"/>
+          <w:szCs w:val="28"/>
+          <w:lang w:val="ru-RU"/>
+        </w:rPr>
+        <w:t xml:space="preserve"> свойство </w:t>
+      </w:r>
+      <w:r>
+        <w:rPr>
+          <w:color w:val="0D0D0D" w:themeColor="text1" w:themeTint="F2"/>
+          <w:sz w:val="28"/>
+          <w:szCs w:val="28"/>
+        </w:rPr>
+        <w:t>state</w:t>
+      </w:r>
+      <w:r>
+        <w:rPr>
+          <w:color w:val="0D0D0D" w:themeColor="text1" w:themeTint="F2"/>
+          <w:sz w:val="28"/>
+          <w:szCs w:val="28"/>
+          <w:lang w:val="ru-RU"/>
+        </w:rPr>
+        <w:t xml:space="preserve"> содержит копию состояния объекта </w:t>
+      </w:r>
+      <w:r>
+        <w:rPr>
+          <w:color w:val="0D0D0D" w:themeColor="text1" w:themeTint="F2"/>
+          <w:sz w:val="28"/>
+          <w:szCs w:val="28"/>
+        </w:rPr>
+        <w:t>history</w:t>
+      </w:r>
+    </w:p>
+    <w:p>
+      <w:pPr>
+        <w:rPr>
+          <w:color w:val="2E74B5" w:themeColor="accent1" w:themeShade="BF"/>
+          <w:lang w:val="ru-RU"/>
+        </w:rPr>
+      </w:pPr>
+    </w:p>
+    <w:p>
+      <w:pPr>
+        <w:ind w:firstLine="720"/>
+        <w:rPr>
+          <w:color w:val="2E74B5" w:themeColor="accent1" w:themeShade="BF"/>
         </w:rPr>
       </w:pPr>
       <w:proofErr w:type="spellStart"/>
       <w:proofErr w:type="gramStart"/>
       <w:r>
         <w:rPr>
-          <w:color w:val="0070C0"/>
-        </w:rPr>
-        <w:t>history.pushState</w:t>
+          <w:color w:val="2E74B5" w:themeColor="accent1" w:themeShade="BF"/>
+        </w:rPr>
+        <w:t>window.addEventListener</w:t>
       </w:r>
       <w:proofErr w:type="spellEnd"/>
       <w:r>
         <w:rPr>
-          <w:color w:val="0070C0"/>
+          <w:color w:val="2E74B5" w:themeColor="accent1" w:themeShade="BF"/>
         </w:rPr>
         <w:t>(</w:t>
       </w:r>
       <w:proofErr w:type="gramEnd"/>
       <w:r>
         <w:rPr>
-          <w:color w:val="0070C0"/>
-        </w:rPr>
-        <w:t>null, null, 'https://twitter.com/hello');</w:t>
+          <w:color w:val="2E74B5" w:themeColor="accent1" w:themeShade="BF"/>
+        </w:rPr>
+        <w:t>'</w:t>
+      </w:r>
+      <w:proofErr w:type="spellStart"/>
+      <w:r>
+        <w:rPr>
+          <w:color w:val="2E74B5" w:themeColor="accent1" w:themeShade="BF"/>
+        </w:rPr>
+        <w:t>popstate</w:t>
+      </w:r>
+      <w:proofErr w:type="spellEnd"/>
+      <w:r>
+        <w:rPr>
+          <w:color w:val="2E74B5" w:themeColor="accent1" w:themeShade="BF"/>
+        </w:rPr>
+        <w:t>', function(e) {</w:t>
+      </w:r>
+    </w:p>
+    <w:p>
+      <w:pPr>
+        <w:ind w:firstLine="720"/>
+        <w:rPr>
+          <w:color w:val="2E74B5" w:themeColor="accent1" w:themeShade="BF"/>
+        </w:rPr>
+      </w:pPr>
+      <w:r>
+        <w:rPr>
+          <w:color w:val="2E74B5" w:themeColor="accent1" w:themeShade="BF"/>
+        </w:rPr>
+        <w:t xml:space="preserve">    // do stuff here</w:t>
+      </w:r>
+    </w:p>
+    <w:p>
+      <w:pPr>
+        <w:ind w:firstLine="720"/>
+        <w:rPr>
+          <w:color w:val="2E74B5" w:themeColor="accent1" w:themeShade="BF"/>
+        </w:rPr>
+      </w:pPr>
+      <w:r>
+        <w:rPr>
+          <w:color w:val="2E74B5" w:themeColor="accent1" w:themeShade="BF"/>
+        </w:rPr>
+        <w:t>});</w:t>
       </w:r>
     </w:p>
     <w:p>
@@ -2380,738 +3285,102 @@
         <w:ind w:firstLine="720"/>
         <w:jc w:val="both"/>
         <w:rPr>
-          <w:rFonts w:ascii="Times New Roman" w:eastAsia="Times New Roman" w:hAnsi="Times New Roman" w:cs="Times New Roman"/>
-          <w:color w:val="0D0D0D" w:themeColor="text1" w:themeTint="F2"/>
-          <w:sz w:val="28"/>
-          <w:szCs w:val="28"/>
-          <w:lang w:val="ru-RU"/>
-        </w:rPr>
-      </w:pPr>
-    </w:p>
-    <w:p>
-      <w:pPr>
-        <w:spacing w:after="0" w:line="360" w:lineRule="auto"/>
-        <w:ind w:firstLine="720"/>
-        <w:jc w:val="both"/>
-        <w:rPr>
-          <w:rFonts w:ascii="Times New Roman" w:eastAsia="Times New Roman" w:hAnsi="Times New Roman" w:cs="Times New Roman"/>
-          <w:color w:val="0D0D0D" w:themeColor="text1" w:themeTint="F2"/>
-          <w:sz w:val="28"/>
-          <w:szCs w:val="28"/>
-          <w:lang w:val="ru-RU"/>
-        </w:rPr>
-      </w:pPr>
-      <w:r>
-        <w:rPr>
-          <w:rFonts w:ascii="Times New Roman" w:eastAsia="Times New Roman" w:hAnsi="Times New Roman" w:cs="Times New Roman"/>
-          <w:color w:val="0D0D0D" w:themeColor="text1" w:themeTint="F2"/>
-          <w:sz w:val="28"/>
-          <w:szCs w:val="28"/>
-          <w:lang w:val="ru-RU"/>
-        </w:rPr>
-        <w:t xml:space="preserve">Сгенерирует ошибку, если б </w:t>
-      </w:r>
-      <w:r>
-        <w:rPr>
-          <w:rFonts w:ascii="Times New Roman" w:eastAsia="Times New Roman" w:hAnsi="Times New Roman" w:cs="Times New Roman"/>
-          <w:color w:val="0D0D0D" w:themeColor="text1" w:themeTint="F2"/>
-          <w:sz w:val="28"/>
-          <w:szCs w:val="28"/>
-        </w:rPr>
-        <w:t>same</w:t>
-      </w:r>
-      <w:r>
-        <w:rPr>
-          <w:rFonts w:ascii="Times New Roman" w:eastAsia="Times New Roman" w:hAnsi="Times New Roman" w:cs="Times New Roman"/>
-          <w:color w:val="0D0D0D" w:themeColor="text1" w:themeTint="F2"/>
-          <w:sz w:val="28"/>
-          <w:szCs w:val="28"/>
-          <w:lang w:val="ru-RU"/>
-        </w:rPr>
-        <w:t xml:space="preserve"> </w:t>
-      </w:r>
-      <w:r>
-        <w:rPr>
-          <w:rFonts w:ascii="Times New Roman" w:eastAsia="Times New Roman" w:hAnsi="Times New Roman" w:cs="Times New Roman"/>
-          <w:color w:val="0D0D0D" w:themeColor="text1" w:themeTint="F2"/>
-          <w:sz w:val="28"/>
-          <w:szCs w:val="28"/>
-        </w:rPr>
-        <w:t>origin</w:t>
-      </w:r>
-      <w:r>
-        <w:rPr>
-          <w:rFonts w:ascii="Times New Roman" w:eastAsia="Times New Roman" w:hAnsi="Times New Roman" w:cs="Times New Roman"/>
-          <w:color w:val="0D0D0D" w:themeColor="text1" w:themeTint="F2"/>
-          <w:sz w:val="28"/>
-          <w:szCs w:val="28"/>
-          <w:lang w:val="ru-RU"/>
-        </w:rPr>
-        <w:t xml:space="preserve"> </w:t>
-      </w:r>
-      <w:r>
-        <w:rPr>
-          <w:rFonts w:ascii="Times New Roman" w:eastAsia="Times New Roman" w:hAnsi="Times New Roman" w:cs="Times New Roman"/>
-          <w:color w:val="0D0D0D" w:themeColor="text1" w:themeTint="F2"/>
-          <w:sz w:val="28"/>
-          <w:szCs w:val="28"/>
-        </w:rPr>
-        <w:t>policy</w:t>
-      </w:r>
-      <w:r>
-        <w:rPr>
-          <w:rFonts w:ascii="Times New Roman" w:eastAsia="Times New Roman" w:hAnsi="Times New Roman" w:cs="Times New Roman"/>
-          <w:color w:val="0D0D0D" w:themeColor="text1" w:themeTint="F2"/>
-          <w:sz w:val="28"/>
-          <w:szCs w:val="28"/>
-          <w:lang w:val="ru-RU"/>
-        </w:rPr>
-        <w:t xml:space="preserve"> не соблюдалось, разработчики могли б подменять </w:t>
-      </w:r>
-      <w:proofErr w:type="spellStart"/>
-      <w:r>
-        <w:rPr>
-          <w:rFonts w:ascii="Times New Roman" w:eastAsia="Times New Roman" w:hAnsi="Times New Roman" w:cs="Times New Roman"/>
-          <w:color w:val="0D0D0D" w:themeColor="text1" w:themeTint="F2"/>
-          <w:sz w:val="28"/>
-          <w:szCs w:val="28"/>
-        </w:rPr>
-        <w:t>url</w:t>
-      </w:r>
-      <w:proofErr w:type="spellEnd"/>
-      <w:r>
-        <w:rPr>
-          <w:rFonts w:ascii="Times New Roman" w:eastAsia="Times New Roman" w:hAnsi="Times New Roman" w:cs="Times New Roman"/>
-          <w:color w:val="0D0D0D" w:themeColor="text1" w:themeTint="F2"/>
-          <w:sz w:val="28"/>
-          <w:szCs w:val="28"/>
-          <w:lang w:val="ru-RU"/>
-        </w:rPr>
-        <w:t xml:space="preserve"> и выдавать 1 сайт за другой</w:t>
-      </w:r>
-    </w:p>
-    <w:p>
-      <w:pPr>
-        <w:ind w:firstLine="720"/>
-        <w:rPr>
-          <w:color w:val="2E74B5" w:themeColor="accent1" w:themeShade="BF"/>
-          <w:lang w:val="ru-RU"/>
-        </w:rPr>
-      </w:pPr>
-    </w:p>
-    <w:p>
-      <w:pPr>
-        <w:ind w:firstLine="720"/>
-        <w:rPr>
-          <w:color w:val="2E74B5" w:themeColor="accent1" w:themeShade="BF"/>
+          <w:rFonts w:ascii="Times New Roman" w:hAnsi="Times New Roman" w:cs="Times New Roman"/>
+          <w:color w:val="0D0D0D" w:themeColor="text1" w:themeTint="F2"/>
         </w:rPr>
       </w:pPr>
       <w:proofErr w:type="spellStart"/>
       <w:proofErr w:type="gramStart"/>
       <w:r>
         <w:rPr>
-          <w:color w:val="2E74B5" w:themeColor="accent1" w:themeShade="BF"/>
+          <w:rFonts w:ascii="Times New Roman" w:hAnsi="Times New Roman" w:cs="Times New Roman"/>
+          <w:color w:val="0D0D0D" w:themeColor="text1" w:themeTint="F2"/>
         </w:rPr>
         <w:t>window.addEventListener</w:t>
       </w:r>
       <w:proofErr w:type="spellEnd"/>
       <w:r>
         <w:rPr>
-          <w:color w:val="2E74B5" w:themeColor="accent1" w:themeShade="BF"/>
+          <w:rFonts w:ascii="Times New Roman" w:hAnsi="Times New Roman" w:cs="Times New Roman"/>
+          <w:color w:val="0D0D0D" w:themeColor="text1" w:themeTint="F2"/>
         </w:rPr>
         <w:t>(</w:t>
       </w:r>
       <w:proofErr w:type="gramEnd"/>
       <w:r>
         <w:rPr>
-          <w:color w:val="2E74B5" w:themeColor="accent1" w:themeShade="BF"/>
+          <w:rFonts w:ascii="Times New Roman" w:hAnsi="Times New Roman" w:cs="Times New Roman"/>
+          <w:color w:val="0D0D0D" w:themeColor="text1" w:themeTint="F2"/>
         </w:rPr>
         <w:t>'</w:t>
       </w:r>
       <w:proofErr w:type="spellStart"/>
       <w:r>
         <w:rPr>
-          <w:color w:val="2E74B5" w:themeColor="accent1" w:themeShade="BF"/>
+          <w:rFonts w:ascii="Times New Roman" w:hAnsi="Times New Roman" w:cs="Times New Roman"/>
+          <w:color w:val="0D0D0D" w:themeColor="text1" w:themeTint="F2"/>
         </w:rPr>
         <w:t>popstate</w:t>
       </w:r>
       <w:proofErr w:type="spellEnd"/>
       <w:r>
         <w:rPr>
-          <w:color w:val="2E74B5" w:themeColor="accent1" w:themeShade="BF"/>
+          <w:rFonts w:ascii="Times New Roman" w:hAnsi="Times New Roman" w:cs="Times New Roman"/>
+          <w:color w:val="0D0D0D" w:themeColor="text1" w:themeTint="F2"/>
         </w:rPr>
         <w:t>', function(e) {</w:t>
       </w:r>
     </w:p>
     <w:p>
       <w:pPr>
-        <w:ind w:firstLine="720"/>
-        <w:rPr>
-          <w:color w:val="2E74B5" w:themeColor="accent1" w:themeShade="BF"/>
-        </w:rPr>
-      </w:pPr>
-      <w:r>
-        <w:rPr>
-          <w:color w:val="2E74B5" w:themeColor="accent1" w:themeShade="BF"/>
-        </w:rPr>
-        <w:t xml:space="preserve">  // </w:t>
-      </w:r>
-      <w:proofErr w:type="spellStart"/>
-      <w:r>
-        <w:rPr>
-          <w:color w:val="2E74B5" w:themeColor="accent1" w:themeShade="BF"/>
-        </w:rPr>
-        <w:t>e.state</w:t>
-      </w:r>
-      <w:proofErr w:type="spellEnd"/>
-      <w:r>
-        <w:rPr>
-          <w:color w:val="2E74B5" w:themeColor="accent1" w:themeShade="BF"/>
-        </w:rPr>
-        <w:t xml:space="preserve"> is equal to the data-attribute of the last image we clicked</w:t>
-      </w:r>
-    </w:p>
-    <w:p>
-      <w:pPr>
-        <w:ind w:firstLine="720"/>
-        <w:rPr>
-          <w:color w:val="2E74B5" w:themeColor="accent1" w:themeShade="BF"/>
-        </w:rPr>
-      </w:pPr>
-      <w:r>
-        <w:rPr>
-          <w:color w:val="2E74B5" w:themeColor="accent1" w:themeShade="BF"/>
-        </w:rPr>
-        <w:t>});</w:t>
-      </w:r>
-    </w:p>
-    <w:p>
-      <w:pPr>
         <w:spacing w:after="0" w:line="360" w:lineRule="auto"/>
         <w:ind w:firstLine="720"/>
         <w:jc w:val="both"/>
         <w:rPr>
-          <w:rStyle w:val="apple-converted-space"/>
-          <w:rFonts w:ascii="Times New Roman" w:hAnsi="Times New Roman" w:cs="Times New Roman"/>
-          <w:color w:val="0D0D0D" w:themeColor="text1" w:themeTint="F2"/>
-          <w:sz w:val="28"/>
-          <w:szCs w:val="28"/>
-          <w:shd w:val="clear" w:color="auto" w:fill="FFFFFF"/>
-        </w:rPr>
-      </w:pPr>
-    </w:p>
-    <w:p>
-      <w:pPr>
-        <w:spacing w:after="0" w:line="360" w:lineRule="auto"/>
-        <w:ind w:firstLine="720"/>
-        <w:jc w:val="both"/>
-        <w:rPr>
-          <w:rFonts w:ascii="Times New Roman" w:eastAsia="Times New Roman" w:hAnsi="Times New Roman" w:cs="Times New Roman"/>
-          <w:color w:val="0D0D0D" w:themeColor="text1" w:themeTint="F2"/>
-          <w:sz w:val="28"/>
-          <w:szCs w:val="28"/>
-        </w:rPr>
-      </w:pPr>
-    </w:p>
-    <w:p>
-      <w:pPr>
-        <w:pStyle w:val="Heading2"/>
-        <w:spacing w:before="0" w:beforeAutospacing="0" w:after="0" w:afterAutospacing="0" w:line="360" w:lineRule="auto"/>
-        <w:ind w:firstLine="720"/>
-        <w:jc w:val="both"/>
-        <w:textAlignment w:val="baseline"/>
-        <w:rPr>
-          <w:b w:val="0"/>
-          <w:color w:val="0D0D0D" w:themeColor="text1" w:themeTint="F2"/>
-          <w:spacing w:val="6"/>
-          <w:sz w:val="28"/>
-          <w:szCs w:val="28"/>
-          <w:lang w:val="ru-RU"/>
-        </w:rPr>
-      </w:pPr>
-      <w:proofErr w:type="gramStart"/>
-      <w:r>
-        <w:rPr>
-          <w:color w:val="8496B0" w:themeColor="text2" w:themeTint="99"/>
-          <w:spacing w:val="6"/>
-          <w:sz w:val="28"/>
-          <w:szCs w:val="28"/>
-        </w:rPr>
-        <w:t>history</w:t>
-      </w:r>
-      <w:r>
-        <w:rPr>
-          <w:color w:val="8496B0" w:themeColor="text2" w:themeTint="99"/>
-          <w:spacing w:val="6"/>
-          <w:sz w:val="28"/>
-          <w:szCs w:val="28"/>
-          <w:lang w:val="ru-RU"/>
-        </w:rPr>
-        <w:t>.</w:t>
-      </w:r>
-      <w:proofErr w:type="spellStart"/>
-      <w:r>
-        <w:rPr>
-          <w:color w:val="8496B0" w:themeColor="text2" w:themeTint="99"/>
-          <w:spacing w:val="6"/>
-          <w:sz w:val="28"/>
-          <w:szCs w:val="28"/>
-        </w:rPr>
-        <w:t>replaceState</w:t>
-      </w:r>
-      <w:proofErr w:type="spellEnd"/>
-      <w:r>
-        <w:rPr>
-          <w:color w:val="8496B0" w:themeColor="text2" w:themeTint="99"/>
-          <w:spacing w:val="6"/>
-          <w:sz w:val="28"/>
-          <w:szCs w:val="28"/>
-          <w:lang w:val="ru-RU"/>
-        </w:rPr>
-        <w:t>(</w:t>
-      </w:r>
-      <w:proofErr w:type="gramEnd"/>
-      <w:r>
-        <w:rPr>
-          <w:color w:val="8496B0" w:themeColor="text2" w:themeTint="99"/>
-          <w:spacing w:val="6"/>
-          <w:sz w:val="28"/>
-          <w:szCs w:val="28"/>
-          <w:lang w:val="ru-RU"/>
-        </w:rPr>
-        <w:t>)</w:t>
-      </w:r>
-      <w:r>
-        <w:rPr>
-          <w:color w:val="0D0D0D" w:themeColor="text1" w:themeTint="F2"/>
-          <w:spacing w:val="6"/>
-          <w:sz w:val="28"/>
-          <w:szCs w:val="28"/>
-          <w:lang w:val="ru-RU"/>
-        </w:rPr>
-        <w:t xml:space="preserve"> - </w:t>
-      </w:r>
-      <w:r>
-        <w:rPr>
-          <w:b w:val="0"/>
-          <w:color w:val="0D0D0D" w:themeColor="text1" w:themeTint="F2"/>
-          <w:spacing w:val="6"/>
-          <w:sz w:val="28"/>
-          <w:szCs w:val="28"/>
-          <w:lang w:val="ru-RU"/>
-        </w:rPr>
-        <w:t xml:space="preserve"> аналогичен </w:t>
-      </w:r>
-      <w:proofErr w:type="spellStart"/>
-      <w:r>
-        <w:rPr>
-          <w:b w:val="0"/>
-          <w:color w:val="0D0D0D" w:themeColor="text1" w:themeTint="F2"/>
-          <w:spacing w:val="6"/>
-          <w:sz w:val="28"/>
-          <w:szCs w:val="28"/>
-        </w:rPr>
-        <w:t>pushState</w:t>
-      </w:r>
-      <w:proofErr w:type="spellEnd"/>
-      <w:r>
-        <w:rPr>
-          <w:b w:val="0"/>
-          <w:color w:val="0D0D0D" w:themeColor="text1" w:themeTint="F2"/>
-          <w:spacing w:val="6"/>
-          <w:sz w:val="28"/>
-          <w:szCs w:val="28"/>
-          <w:lang w:val="ru-RU"/>
-        </w:rPr>
-        <w:t xml:space="preserve">, но вместо того, чтоб создавать новый </w:t>
-      </w:r>
-      <w:proofErr w:type="spellStart"/>
-      <w:r>
-        <w:rPr>
-          <w:b w:val="0"/>
-          <w:color w:val="0D0D0D" w:themeColor="text1" w:themeTint="F2"/>
-          <w:spacing w:val="6"/>
-          <w:sz w:val="28"/>
-          <w:szCs w:val="28"/>
-          <w:lang w:val="ru-RU"/>
-        </w:rPr>
-        <w:t>стейт</w:t>
-      </w:r>
-      <w:proofErr w:type="spellEnd"/>
-      <w:r>
-        <w:rPr>
-          <w:b w:val="0"/>
-          <w:color w:val="0D0D0D" w:themeColor="text1" w:themeTint="F2"/>
-          <w:spacing w:val="6"/>
-          <w:sz w:val="28"/>
-          <w:szCs w:val="28"/>
-          <w:lang w:val="ru-RU"/>
-        </w:rPr>
-        <w:t xml:space="preserve">, он </w:t>
-      </w:r>
-      <w:r>
-        <w:rPr>
-          <w:b w:val="0"/>
-          <w:color w:val="0D0D0D" w:themeColor="text1" w:themeTint="F2"/>
-          <w:spacing w:val="6"/>
-          <w:sz w:val="28"/>
-          <w:szCs w:val="28"/>
-          <w:lang w:val="ru-RU"/>
-        </w:rPr>
-        <w:t xml:space="preserve">записывает его вместо </w:t>
-      </w:r>
-      <w:r>
-        <w:rPr>
-          <w:b w:val="0"/>
-          <w:color w:val="0D0D0D" w:themeColor="text1" w:themeTint="F2"/>
-          <w:spacing w:val="6"/>
-          <w:sz w:val="28"/>
-          <w:szCs w:val="28"/>
-          <w:lang w:val="ru-RU"/>
-        </w:rPr>
-        <w:t xml:space="preserve">текущего в </w:t>
-      </w:r>
-      <w:r>
-        <w:rPr>
-          <w:b w:val="0"/>
-          <w:color w:val="0D0D0D" w:themeColor="text1" w:themeTint="F2"/>
-          <w:spacing w:val="6"/>
-          <w:sz w:val="28"/>
-          <w:szCs w:val="28"/>
-        </w:rPr>
-        <w:t>session</w:t>
-      </w:r>
-      <w:r>
-        <w:rPr>
-          <w:b w:val="0"/>
-          <w:color w:val="0D0D0D" w:themeColor="text1" w:themeTint="F2"/>
-          <w:spacing w:val="6"/>
-          <w:sz w:val="28"/>
-          <w:szCs w:val="28"/>
-          <w:lang w:val="ru-RU"/>
-        </w:rPr>
-        <w:t xml:space="preserve"> </w:t>
-      </w:r>
-      <w:r>
-        <w:rPr>
-          <w:b w:val="0"/>
-          <w:color w:val="0D0D0D" w:themeColor="text1" w:themeTint="F2"/>
-          <w:spacing w:val="6"/>
-          <w:sz w:val="28"/>
-          <w:szCs w:val="28"/>
-        </w:rPr>
-        <w:t>history</w:t>
-      </w:r>
-      <w:r>
-        <w:rPr>
-          <w:b w:val="0"/>
-          <w:color w:val="0D0D0D" w:themeColor="text1" w:themeTint="F2"/>
-          <w:spacing w:val="6"/>
-          <w:sz w:val="28"/>
-          <w:szCs w:val="28"/>
-          <w:lang w:val="ru-RU"/>
-        </w:rPr>
-        <w:t>.</w:t>
-      </w:r>
-    </w:p>
-    <w:p>
-      <w:pPr>
-        <w:pStyle w:val="NormalWeb"/>
-        <w:spacing w:before="0" w:beforeAutospacing="0" w:after="0" w:afterAutospacing="0" w:line="360" w:lineRule="auto"/>
-        <w:ind w:firstLine="720"/>
-        <w:jc w:val="both"/>
-        <w:textAlignment w:val="baseline"/>
-        <w:rPr>
-          <w:color w:val="0D0D0D" w:themeColor="text1" w:themeTint="F2"/>
-          <w:sz w:val="28"/>
-          <w:szCs w:val="28"/>
-          <w:shd w:val="clear" w:color="auto" w:fill="FFFFFF"/>
-          <w:lang w:val="ru-RU"/>
-        </w:rPr>
-      </w:pPr>
-      <w:r>
-        <w:rPr>
-          <w:color w:val="0D0D0D" w:themeColor="text1" w:themeTint="F2"/>
-          <w:sz w:val="28"/>
-          <w:szCs w:val="28"/>
-          <w:shd w:val="clear" w:color="auto" w:fill="FFFFFF"/>
-          <w:lang w:val="ru-RU"/>
-        </w:rPr>
-        <w:t xml:space="preserve">В адресной строке текущий </w:t>
-      </w:r>
-      <w:proofErr w:type="spellStart"/>
-      <w:r>
-        <w:rPr>
-          <w:color w:val="0D0D0D" w:themeColor="text1" w:themeTint="F2"/>
-          <w:sz w:val="28"/>
-          <w:szCs w:val="28"/>
-          <w:shd w:val="clear" w:color="auto" w:fill="FFFFFF"/>
-        </w:rPr>
-        <w:t>url</w:t>
-      </w:r>
-      <w:proofErr w:type="spellEnd"/>
-      <w:r>
-        <w:rPr>
-          <w:color w:val="0D0D0D" w:themeColor="text1" w:themeTint="F2"/>
-          <w:sz w:val="28"/>
-          <w:szCs w:val="28"/>
-          <w:shd w:val="clear" w:color="auto" w:fill="FFFFFF"/>
-          <w:lang w:val="ru-RU"/>
-        </w:rPr>
-        <w:t xml:space="preserve"> заменится на указанный.</w:t>
-      </w:r>
-    </w:p>
-    <w:p>
-      <w:pPr>
-        <w:pStyle w:val="NormalWeb"/>
-        <w:spacing w:before="0" w:beforeAutospacing="0" w:after="0" w:afterAutospacing="0" w:line="360" w:lineRule="auto"/>
-        <w:ind w:firstLine="720"/>
-        <w:jc w:val="both"/>
-        <w:textAlignment w:val="baseline"/>
-        <w:rPr>
-          <w:color w:val="0D0D0D" w:themeColor="text1" w:themeTint="F2"/>
-          <w:sz w:val="28"/>
-          <w:szCs w:val="28"/>
-          <w:lang w:val="ru-RU"/>
-        </w:rPr>
-      </w:pPr>
-      <w:proofErr w:type="spellStart"/>
-      <w:r>
-        <w:rPr>
-          <w:b/>
-          <w:color w:val="385623" w:themeColor="accent6" w:themeShade="80"/>
-          <w:sz w:val="28"/>
-          <w:szCs w:val="28"/>
-        </w:rPr>
-        <w:lastRenderedPageBreak/>
-        <w:t>Popstate</w:t>
-      </w:r>
-      <w:proofErr w:type="spellEnd"/>
-      <w:r>
-        <w:rPr>
-          <w:b/>
-          <w:color w:val="385623" w:themeColor="accent6" w:themeShade="80"/>
-          <w:sz w:val="28"/>
-          <w:szCs w:val="28"/>
-          <w:lang w:val="ru-RU"/>
-        </w:rPr>
-        <w:t xml:space="preserve"> </w:t>
-      </w:r>
-      <w:r>
-        <w:rPr>
-          <w:b/>
-          <w:color w:val="385623" w:themeColor="accent6" w:themeShade="80"/>
-          <w:sz w:val="28"/>
-          <w:szCs w:val="28"/>
-        </w:rPr>
-        <w:t>event</w:t>
-      </w:r>
-      <w:r>
-        <w:rPr>
-          <w:b/>
-          <w:color w:val="385623" w:themeColor="accent6" w:themeShade="80"/>
-          <w:sz w:val="28"/>
-          <w:szCs w:val="28"/>
-          <w:lang w:val="ru-RU"/>
-        </w:rPr>
-        <w:t xml:space="preserve"> </w:t>
-      </w:r>
-      <w:r>
-        <w:rPr>
-          <w:b/>
-          <w:color w:val="0D0D0D" w:themeColor="text1" w:themeTint="F2"/>
-          <w:sz w:val="28"/>
-          <w:szCs w:val="28"/>
-          <w:lang w:val="ru-RU"/>
-        </w:rPr>
-        <w:t xml:space="preserve">– </w:t>
-      </w:r>
-      <w:r>
-        <w:rPr>
-          <w:color w:val="0D0D0D" w:themeColor="text1" w:themeTint="F2"/>
-          <w:sz w:val="28"/>
-          <w:szCs w:val="28"/>
-          <w:lang w:val="ru-RU"/>
-        </w:rPr>
-        <w:t xml:space="preserve">событие срабатывает, при любом изменении цепочки </w:t>
-      </w:r>
-      <w:r>
-        <w:rPr>
-          <w:color w:val="0D0D0D" w:themeColor="text1" w:themeTint="F2"/>
-          <w:sz w:val="28"/>
-          <w:szCs w:val="28"/>
-        </w:rPr>
-        <w:t>history</w:t>
-      </w:r>
-      <w:r>
-        <w:rPr>
-          <w:color w:val="0D0D0D" w:themeColor="text1" w:themeTint="F2"/>
-          <w:sz w:val="28"/>
-          <w:szCs w:val="28"/>
-          <w:lang w:val="ru-RU"/>
-        </w:rPr>
-        <w:t xml:space="preserve">. Если эти изменения вызваны методами </w:t>
-      </w:r>
-      <w:proofErr w:type="spellStart"/>
-      <w:r>
-        <w:rPr>
-          <w:color w:val="0D0D0D" w:themeColor="text1" w:themeTint="F2"/>
-          <w:sz w:val="28"/>
-          <w:szCs w:val="28"/>
-        </w:rPr>
-        <w:t>pushState</w:t>
-      </w:r>
-      <w:proofErr w:type="spellEnd"/>
-      <w:r>
-        <w:rPr>
-          <w:color w:val="0D0D0D" w:themeColor="text1" w:themeTint="F2"/>
-          <w:sz w:val="28"/>
-          <w:szCs w:val="28"/>
-          <w:lang w:val="ru-RU"/>
-        </w:rPr>
-        <w:t xml:space="preserve"> или </w:t>
-      </w:r>
-      <w:proofErr w:type="spellStart"/>
-      <w:r>
-        <w:rPr>
-          <w:color w:val="0D0D0D" w:themeColor="text1" w:themeTint="F2"/>
-          <w:sz w:val="28"/>
-          <w:szCs w:val="28"/>
-        </w:rPr>
-        <w:t>replaceState</w:t>
-      </w:r>
-      <w:proofErr w:type="spellEnd"/>
-      <w:r>
-        <w:rPr>
-          <w:color w:val="0D0D0D" w:themeColor="text1" w:themeTint="F2"/>
-          <w:sz w:val="28"/>
-          <w:szCs w:val="28"/>
-          <w:lang w:val="ru-RU"/>
-        </w:rPr>
-        <w:t xml:space="preserve">, то </w:t>
-      </w:r>
-      <w:proofErr w:type="spellStart"/>
-      <w:r>
-        <w:rPr>
-          <w:color w:val="0D0D0D" w:themeColor="text1" w:themeTint="F2"/>
-          <w:sz w:val="28"/>
-          <w:szCs w:val="28"/>
-        </w:rPr>
-        <w:t>popstate</w:t>
-      </w:r>
-      <w:proofErr w:type="spellEnd"/>
-      <w:r>
-        <w:rPr>
-          <w:color w:val="0D0D0D" w:themeColor="text1" w:themeTint="F2"/>
-          <w:sz w:val="28"/>
-          <w:szCs w:val="28"/>
-          <w:lang w:val="ru-RU"/>
-        </w:rPr>
-        <w:t xml:space="preserve"> свойство </w:t>
-      </w:r>
-      <w:r>
-        <w:rPr>
-          <w:color w:val="0D0D0D" w:themeColor="text1" w:themeTint="F2"/>
-          <w:sz w:val="28"/>
-          <w:szCs w:val="28"/>
-        </w:rPr>
-        <w:t>state</w:t>
-      </w:r>
-      <w:r>
-        <w:rPr>
-          <w:color w:val="0D0D0D" w:themeColor="text1" w:themeTint="F2"/>
-          <w:sz w:val="28"/>
-          <w:szCs w:val="28"/>
-          <w:lang w:val="ru-RU"/>
-        </w:rPr>
-        <w:t xml:space="preserve"> содержит копию состояния объекта </w:t>
-      </w:r>
-      <w:r>
-        <w:rPr>
-          <w:color w:val="0D0D0D" w:themeColor="text1" w:themeTint="F2"/>
-          <w:sz w:val="28"/>
-          <w:szCs w:val="28"/>
-        </w:rPr>
-        <w:t>history</w:t>
-      </w:r>
-    </w:p>
-    <w:p>
-      <w:pPr>
-        <w:rPr>
-          <w:color w:val="2E74B5" w:themeColor="accent1" w:themeShade="BF"/>
-        </w:rPr>
-      </w:pPr>
-    </w:p>
-    <w:p>
-      <w:pPr>
-        <w:ind w:firstLine="720"/>
-        <w:rPr>
-          <w:color w:val="2E74B5" w:themeColor="accent1" w:themeShade="BF"/>
-        </w:rPr>
-      </w:pPr>
+          <w:rFonts w:ascii="Times New Roman" w:hAnsi="Times New Roman" w:cs="Times New Roman"/>
+          <w:color w:val="0D0D0D" w:themeColor="text1" w:themeTint="F2"/>
+        </w:rPr>
+      </w:pPr>
+      <w:r>
+        <w:rPr>
+          <w:rFonts w:ascii="Times New Roman" w:hAnsi="Times New Roman" w:cs="Times New Roman"/>
+          <w:color w:val="0D0D0D" w:themeColor="text1" w:themeTint="F2"/>
+        </w:rPr>
+        <w:t xml:space="preserve">  </w:t>
+      </w:r>
       <w:proofErr w:type="spellStart"/>
       <w:proofErr w:type="gramStart"/>
       <w:r>
         <w:rPr>
-          <w:color w:val="2E74B5" w:themeColor="accent1" w:themeShade="BF"/>
-        </w:rPr>
-        <w:t>window.addEventListener</w:t>
+          <w:rFonts w:ascii="Times New Roman" w:hAnsi="Times New Roman" w:cs="Times New Roman"/>
+          <w:color w:val="0D0D0D" w:themeColor="text1" w:themeTint="F2"/>
+        </w:rPr>
+        <w:t>var</w:t>
       </w:r>
       <w:proofErr w:type="spellEnd"/>
-      <w:r>
-        <w:rPr>
-          <w:color w:val="2E74B5" w:themeColor="accent1" w:themeShade="BF"/>
-        </w:rPr>
-        <w:t>(</w:t>
-      </w:r>
       <w:proofErr w:type="gramEnd"/>
       <w:r>
         <w:rPr>
-          <w:color w:val="2E74B5" w:themeColor="accent1" w:themeShade="BF"/>
-        </w:rPr>
-        <w:t>'</w:t>
+          <w:rFonts w:ascii="Times New Roman" w:hAnsi="Times New Roman" w:cs="Times New Roman"/>
+          <w:color w:val="0D0D0D" w:themeColor="text1" w:themeTint="F2"/>
+        </w:rPr>
+        <w:t xml:space="preserve"> character = </w:t>
       </w:r>
       <w:proofErr w:type="spellStart"/>
       <w:r>
         <w:rPr>
-          <w:color w:val="2E74B5" w:themeColor="accent1" w:themeShade="BF"/>
-        </w:rPr>
-        <w:t>popstate</w:t>
+          <w:rFonts w:ascii="Times New Roman" w:hAnsi="Times New Roman" w:cs="Times New Roman"/>
+          <w:color w:val="0D0D0D" w:themeColor="text1" w:themeTint="F2"/>
+        </w:rPr>
+        <w:t>e.state</w:t>
       </w:r>
       <w:proofErr w:type="spellEnd"/>
       <w:r>
         <w:rPr>
-          <w:color w:val="2E74B5" w:themeColor="accent1" w:themeShade="BF"/>
-        </w:rPr>
-        <w:t>', function(e) {</w:t>
-      </w:r>
-    </w:p>
-    <w:p>
-      <w:pPr>
-        <w:ind w:firstLine="720"/>
-        <w:rPr>
-          <w:color w:val="2E74B5" w:themeColor="accent1" w:themeShade="BF"/>
-        </w:rPr>
-      </w:pPr>
-      <w:r>
-        <w:rPr>
-          <w:color w:val="2E74B5" w:themeColor="accent1" w:themeShade="BF"/>
-        </w:rPr>
-        <w:t xml:space="preserve">    // do stuff here</w:t>
-      </w:r>
-    </w:p>
-    <w:p>
-      <w:pPr>
-        <w:ind w:firstLine="720"/>
-        <w:rPr>
-          <w:color w:val="2E74B5" w:themeColor="accent1" w:themeShade="BF"/>
-        </w:rPr>
-      </w:pPr>
-      <w:r>
-        <w:rPr>
-          <w:color w:val="2E74B5" w:themeColor="accent1" w:themeShade="BF"/>
-        </w:rPr>
-        <w:t>});</w:t>
+          <w:rFonts w:ascii="Times New Roman" w:hAnsi="Times New Roman" w:cs="Times New Roman"/>
+          <w:color w:val="0D0D0D" w:themeColor="text1" w:themeTint="F2"/>
+        </w:rPr>
+        <w:t>;</w:t>
       </w:r>
     </w:p>
     <w:p>
@@ -3124,6 +3393,58 @@
           <w:color w:val="0D0D0D" w:themeColor="text1" w:themeTint="F2"/>
         </w:rPr>
       </w:pPr>
+    </w:p>
+    <w:p>
+      <w:pPr>
+        <w:spacing w:after="0" w:line="360" w:lineRule="auto"/>
+        <w:ind w:firstLine="720"/>
+        <w:jc w:val="both"/>
+        <w:rPr>
+          <w:rFonts w:ascii="Times New Roman" w:hAnsi="Times New Roman" w:cs="Times New Roman"/>
+          <w:color w:val="0D0D0D" w:themeColor="text1" w:themeTint="F2"/>
+        </w:rPr>
+      </w:pPr>
+      <w:r>
+        <w:rPr>
+          <w:rFonts w:ascii="Times New Roman" w:hAnsi="Times New Roman" w:cs="Times New Roman"/>
+          <w:color w:val="0D0D0D" w:themeColor="text1" w:themeTint="F2"/>
+        </w:rPr>
+        <w:t xml:space="preserve">  </w:t>
+      </w:r>
+      <w:proofErr w:type="gramStart"/>
+      <w:r>
+        <w:rPr>
+          <w:rFonts w:ascii="Times New Roman" w:hAnsi="Times New Roman" w:cs="Times New Roman"/>
+          <w:color w:val="0D0D0D" w:themeColor="text1" w:themeTint="F2"/>
+        </w:rPr>
+        <w:t>if</w:t>
+      </w:r>
+      <w:proofErr w:type="gramEnd"/>
+      <w:r>
+        <w:rPr>
+          <w:rFonts w:ascii="Times New Roman" w:hAnsi="Times New Roman" w:cs="Times New Roman"/>
+          <w:color w:val="0D0D0D" w:themeColor="text1" w:themeTint="F2"/>
+        </w:rPr>
+        <w:t xml:space="preserve"> (character == null) {</w:t>
+      </w:r>
+    </w:p>
+    <w:p>
+      <w:pPr>
+        <w:spacing w:after="0" w:line="360" w:lineRule="auto"/>
+        <w:ind w:firstLine="720"/>
+        <w:jc w:val="both"/>
+        <w:rPr>
+          <w:rFonts w:ascii="Times New Roman" w:hAnsi="Times New Roman" w:cs="Times New Roman"/>
+          <w:color w:val="0D0D0D" w:themeColor="text1" w:themeTint="F2"/>
+        </w:rPr>
+      </w:pPr>
+      <w:r>
+        <w:rPr>
+          <w:rFonts w:ascii="Times New Roman" w:hAnsi="Times New Roman" w:cs="Times New Roman"/>
+          <w:color w:val="0D0D0D" w:themeColor="text1" w:themeTint="F2"/>
+        </w:rPr>
+        <w:t xml:space="preserve">    </w:t>
+      </w:r>
       <w:proofErr w:type="spellStart"/>
       <w:proofErr w:type="gramStart"/>
       <w:r>
@@ -3131,7 +3452,7 @@
           <w:rFonts w:ascii="Times New Roman" w:hAnsi="Times New Roman" w:cs="Times New Roman"/>
           <w:color w:val="0D0D0D" w:themeColor="text1" w:themeTint="F2"/>
         </w:rPr>
-        <w:t>window.addEventListener</w:t>
+        <w:t>removeCurrentClass</w:t>
       </w:r>
       <w:proofErr w:type="spellEnd"/>
       <w:r>
@@ -3147,7 +3468,25 @@
           <w:rFonts w:ascii="Times New Roman" w:hAnsi="Times New Roman" w:cs="Times New Roman"/>
           <w:color w:val="0D0D0D" w:themeColor="text1" w:themeTint="F2"/>
         </w:rPr>
-        <w:t>'</w:t>
+        <w:t>);</w:t>
+      </w:r>
+    </w:p>
+    <w:p>
+      <w:pPr>
+        <w:spacing w:after="0" w:line="360" w:lineRule="auto"/>
+        <w:ind w:firstLine="720"/>
+        <w:jc w:val="both"/>
+        <w:rPr>
+          <w:rFonts w:ascii="Times New Roman" w:hAnsi="Times New Roman" w:cs="Times New Roman"/>
+          <w:color w:val="0D0D0D" w:themeColor="text1" w:themeTint="F2"/>
+        </w:rPr>
+      </w:pPr>
+      <w:r>
+        <w:rPr>
+          <w:rFonts w:ascii="Times New Roman" w:hAnsi="Times New Roman" w:cs="Times New Roman"/>
+          <w:color w:val="0D0D0D" w:themeColor="text1" w:themeTint="F2"/>
+        </w:rPr>
+        <w:t xml:space="preserve">    </w:t>
       </w:r>
       <w:proofErr w:type="spellStart"/>
       <w:r>
@@ -3155,7 +3494,7 @@
           <w:rFonts w:ascii="Times New Roman" w:hAnsi="Times New Roman" w:cs="Times New Roman"/>
           <w:color w:val="0D0D0D" w:themeColor="text1" w:themeTint="F2"/>
         </w:rPr>
-        <w:t>popstate</w:t>
+        <w:t>textWrapper.innerHTML</w:t>
       </w:r>
       <w:proofErr w:type="spellEnd"/>
       <w:r>
@@ -3163,7 +3502,7 @@
           <w:rFonts w:ascii="Times New Roman" w:hAnsi="Times New Roman" w:cs="Times New Roman"/>
           <w:color w:val="0D0D0D" w:themeColor="text1" w:themeTint="F2"/>
         </w:rPr>
-        <w:t>', function(e) {</w:t>
+        <w:t xml:space="preserve"> = " ";</w:t>
       </w:r>
     </w:p>
     <w:p>
@@ -3181,7 +3520,109 @@
           <w:rFonts w:ascii="Times New Roman" w:hAnsi="Times New Roman" w:cs="Times New Roman"/>
           <w:color w:val="0D0D0D" w:themeColor="text1" w:themeTint="F2"/>
         </w:rPr>
-        <w:t xml:space="preserve">  </w:t>
+        <w:t xml:space="preserve">    </w:t>
+      </w:r>
+      <w:proofErr w:type="spellStart"/>
+      <w:r>
+        <w:rPr>
+          <w:rFonts w:ascii="Times New Roman" w:hAnsi="Times New Roman" w:cs="Times New Roman"/>
+          <w:color w:val="0D0D0D" w:themeColor="text1" w:themeTint="F2"/>
+        </w:rPr>
+        <w:t>content.innerHTML</w:t>
+      </w:r>
+      <w:proofErr w:type="spellEnd"/>
+      <w:r>
+        <w:rPr>
+          <w:rFonts w:ascii="Times New Roman" w:hAnsi="Times New Roman" w:cs="Times New Roman"/>
+          <w:color w:val="0D0D0D" w:themeColor="text1" w:themeTint="F2"/>
+        </w:rPr>
+        <w:t xml:space="preserve"> = " ";</w:t>
+      </w:r>
+    </w:p>
+    <w:p>
+      <w:pPr>
+        <w:spacing w:after="0" w:line="360" w:lineRule="auto"/>
+        <w:ind w:firstLine="720"/>
+        <w:jc w:val="both"/>
+        <w:rPr>
+          <w:rFonts w:ascii="Times New Roman" w:hAnsi="Times New Roman" w:cs="Times New Roman"/>
+          <w:color w:val="0D0D0D" w:themeColor="text1" w:themeTint="F2"/>
+        </w:rPr>
+      </w:pPr>
+      <w:r>
+        <w:rPr>
+          <w:rFonts w:ascii="Times New Roman" w:hAnsi="Times New Roman" w:cs="Times New Roman"/>
+          <w:color w:val="0D0D0D" w:themeColor="text1" w:themeTint="F2"/>
+        </w:rPr>
+        <w:t xml:space="preserve">    </w:t>
+      </w:r>
+      <w:proofErr w:type="spellStart"/>
+      <w:r>
+        <w:rPr>
+          <w:rFonts w:ascii="Times New Roman" w:hAnsi="Times New Roman" w:cs="Times New Roman"/>
+          <w:color w:val="0D0D0D" w:themeColor="text1" w:themeTint="F2"/>
+        </w:rPr>
+        <w:t>document.title</w:t>
+      </w:r>
+      <w:proofErr w:type="spellEnd"/>
+      <w:r>
+        <w:rPr>
+          <w:rFonts w:ascii="Times New Roman" w:hAnsi="Times New Roman" w:cs="Times New Roman"/>
+          <w:color w:val="0D0D0D" w:themeColor="text1" w:themeTint="F2"/>
+        </w:rPr>
+        <w:t xml:space="preserve"> = </w:t>
+      </w:r>
+      <w:proofErr w:type="spellStart"/>
+      <w:r>
+        <w:rPr>
+          <w:rFonts w:ascii="Times New Roman" w:hAnsi="Times New Roman" w:cs="Times New Roman"/>
+          <w:color w:val="0D0D0D" w:themeColor="text1" w:themeTint="F2"/>
+        </w:rPr>
+        <w:t>defaultTitle</w:t>
+      </w:r>
+      <w:proofErr w:type="spellEnd"/>
+      <w:r>
+        <w:rPr>
+          <w:rFonts w:ascii="Times New Roman" w:hAnsi="Times New Roman" w:cs="Times New Roman"/>
+          <w:color w:val="0D0D0D" w:themeColor="text1" w:themeTint="F2"/>
+        </w:rPr>
+        <w:t>;</w:t>
+      </w:r>
+    </w:p>
+    <w:p>
+      <w:pPr>
+        <w:spacing w:after="0" w:line="360" w:lineRule="auto"/>
+        <w:ind w:firstLine="720"/>
+        <w:jc w:val="both"/>
+        <w:rPr>
+          <w:rFonts w:ascii="Times New Roman" w:hAnsi="Times New Roman" w:cs="Times New Roman"/>
+          <w:color w:val="0D0D0D" w:themeColor="text1" w:themeTint="F2"/>
+        </w:rPr>
+      </w:pPr>
+      <w:r>
+        <w:rPr>
+          <w:rFonts w:ascii="Times New Roman" w:hAnsi="Times New Roman" w:cs="Times New Roman"/>
+          <w:color w:val="0D0D0D" w:themeColor="text1" w:themeTint="F2"/>
+        </w:rPr>
+        <w:t xml:space="preserve">  } else {</w:t>
+      </w:r>
+    </w:p>
+    <w:p>
+      <w:pPr>
+        <w:spacing w:after="0" w:line="360" w:lineRule="auto"/>
+        <w:ind w:firstLine="720"/>
+        <w:jc w:val="both"/>
+        <w:rPr>
+          <w:rFonts w:ascii="Times New Roman" w:hAnsi="Times New Roman" w:cs="Times New Roman"/>
+          <w:color w:val="0D0D0D" w:themeColor="text1" w:themeTint="F2"/>
+        </w:rPr>
+      </w:pPr>
+      <w:r>
+        <w:rPr>
+          <w:rFonts w:ascii="Times New Roman" w:hAnsi="Times New Roman" w:cs="Times New Roman"/>
+          <w:color w:val="0D0D0D" w:themeColor="text1" w:themeTint="F2"/>
+        </w:rPr>
+        <w:t xml:space="preserve">      </w:t>
       </w:r>
       <w:proofErr w:type="spellStart"/>
       <w:proofErr w:type="gramStart"/>
@@ -3190,32 +3631,23 @@
           <w:rFonts w:ascii="Times New Roman" w:hAnsi="Times New Roman" w:cs="Times New Roman"/>
           <w:color w:val="0D0D0D" w:themeColor="text1" w:themeTint="F2"/>
         </w:rPr>
-        <w:t>var</w:t>
+        <w:t>updateText</w:t>
       </w:r>
       <w:proofErr w:type="spellEnd"/>
+      <w:r>
+        <w:rPr>
+          <w:rFonts w:ascii="Times New Roman" w:hAnsi="Times New Roman" w:cs="Times New Roman"/>
+          <w:color w:val="0D0D0D" w:themeColor="text1" w:themeTint="F2"/>
+        </w:rPr>
+        <w:t>(</w:t>
+      </w:r>
       <w:proofErr w:type="gramEnd"/>
       <w:r>
         <w:rPr>
           <w:rFonts w:ascii="Times New Roman" w:hAnsi="Times New Roman" w:cs="Times New Roman"/>
           <w:color w:val="0D0D0D" w:themeColor="text1" w:themeTint="F2"/>
         </w:rPr>
-        <w:t xml:space="preserve"> character = </w:t>
-      </w:r>
-      <w:proofErr w:type="spellStart"/>
-      <w:r>
-        <w:rPr>
-          <w:rFonts w:ascii="Times New Roman" w:hAnsi="Times New Roman" w:cs="Times New Roman"/>
-          <w:color w:val="0D0D0D" w:themeColor="text1" w:themeTint="F2"/>
-        </w:rPr>
-        <w:t>e.state</w:t>
-      </w:r>
-      <w:proofErr w:type="spellEnd"/>
-      <w:r>
-        <w:rPr>
-          <w:rFonts w:ascii="Times New Roman" w:hAnsi="Times New Roman" w:cs="Times New Roman"/>
-          <w:color w:val="0D0D0D" w:themeColor="text1" w:themeTint="F2"/>
-        </w:rPr>
-        <w:t>;</w:t>
+        <w:t>character);</w:t>
       </w:r>
     </w:p>
     <w:p>
@@ -3228,57 +3660,12 @@
           <w:color w:val="0D0D0D" w:themeColor="text1" w:themeTint="F2"/>
         </w:rPr>
       </w:pPr>
-    </w:p>
-    <w:p>
-      <w:pPr>
-        <w:spacing w:after="0" w:line="360" w:lineRule="auto"/>
-        <w:ind w:firstLine="720"/>
-        <w:jc w:val="both"/>
-        <w:rPr>
-          <w:rFonts w:ascii="Times New Roman" w:hAnsi="Times New Roman" w:cs="Times New Roman"/>
-          <w:color w:val="0D0D0D" w:themeColor="text1" w:themeTint="F2"/>
-        </w:rPr>
-      </w:pPr>
-      <w:r>
-        <w:rPr>
-          <w:rFonts w:ascii="Times New Roman" w:hAnsi="Times New Roman" w:cs="Times New Roman"/>
-          <w:color w:val="0D0D0D" w:themeColor="text1" w:themeTint="F2"/>
-        </w:rPr>
-        <w:t xml:space="preserve">  </w:t>
-      </w:r>
-      <w:proofErr w:type="gramStart"/>
-      <w:r>
-        <w:rPr>
-          <w:rFonts w:ascii="Times New Roman" w:hAnsi="Times New Roman" w:cs="Times New Roman"/>
-          <w:color w:val="0D0D0D" w:themeColor="text1" w:themeTint="F2"/>
-        </w:rPr>
-        <w:t>if</w:t>
-      </w:r>
-      <w:proofErr w:type="gramEnd"/>
-      <w:r>
-        <w:rPr>
-          <w:rFonts w:ascii="Times New Roman" w:hAnsi="Times New Roman" w:cs="Times New Roman"/>
-          <w:color w:val="0D0D0D" w:themeColor="text1" w:themeTint="F2"/>
-        </w:rPr>
-        <w:t xml:space="preserve"> (character == null) {</w:t>
-      </w:r>
-    </w:p>
-    <w:p>
-      <w:pPr>
-        <w:spacing w:after="0" w:line="360" w:lineRule="auto"/>
-        <w:ind w:firstLine="720"/>
-        <w:jc w:val="both"/>
-        <w:rPr>
-          <w:rFonts w:ascii="Times New Roman" w:hAnsi="Times New Roman" w:cs="Times New Roman"/>
-          <w:color w:val="0D0D0D" w:themeColor="text1" w:themeTint="F2"/>
-        </w:rPr>
-      </w:pPr>
-      <w:r>
-        <w:rPr>
-          <w:rFonts w:ascii="Times New Roman" w:hAnsi="Times New Roman" w:cs="Times New Roman"/>
-          <w:color w:val="0D0D0D" w:themeColor="text1" w:themeTint="F2"/>
-        </w:rPr>
-        <w:t xml:space="preserve">    </w:t>
+      <w:r>
+        <w:rPr>
+          <w:rFonts w:ascii="Times New Roman" w:hAnsi="Times New Roman" w:cs="Times New Roman"/>
+          <w:color w:val="0D0D0D" w:themeColor="text1" w:themeTint="F2"/>
+        </w:rPr>
+        <w:t xml:space="preserve">      </w:t>
       </w:r>
       <w:proofErr w:type="spellStart"/>
       <w:proofErr w:type="gramStart"/>
@@ -3287,7 +3674,7 @@
           <w:rFonts w:ascii="Times New Roman" w:hAnsi="Times New Roman" w:cs="Times New Roman"/>
           <w:color w:val="0D0D0D" w:themeColor="text1" w:themeTint="F2"/>
         </w:rPr>
-        <w:t>removeCurrentClass</w:t>
+        <w:t>requestContent</w:t>
       </w:r>
       <w:proofErr w:type="spellEnd"/>
       <w:r>
@@ -3303,143 +3690,7 @@
           <w:rFonts w:ascii="Times New Roman" w:hAnsi="Times New Roman" w:cs="Times New Roman"/>
           <w:color w:val="0D0D0D" w:themeColor="text1" w:themeTint="F2"/>
         </w:rPr>
-        <w:t>);</w:t>
-      </w:r>
-    </w:p>
-    <w:p>
-      <w:pPr>
-        <w:spacing w:after="0" w:line="360" w:lineRule="auto"/>
-        <w:ind w:firstLine="720"/>
-        <w:jc w:val="both"/>
-        <w:rPr>
-          <w:rFonts w:ascii="Times New Roman" w:hAnsi="Times New Roman" w:cs="Times New Roman"/>
-          <w:color w:val="0D0D0D" w:themeColor="text1" w:themeTint="F2"/>
-        </w:rPr>
-      </w:pPr>
-      <w:r>
-        <w:rPr>
-          <w:rFonts w:ascii="Times New Roman" w:hAnsi="Times New Roman" w:cs="Times New Roman"/>
-          <w:color w:val="0D0D0D" w:themeColor="text1" w:themeTint="F2"/>
-        </w:rPr>
-        <w:t xml:space="preserve">    </w:t>
-      </w:r>
-      <w:proofErr w:type="spellStart"/>
-      <w:r>
-        <w:rPr>
-          <w:rFonts w:ascii="Times New Roman" w:hAnsi="Times New Roman" w:cs="Times New Roman"/>
-          <w:color w:val="0D0D0D" w:themeColor="text1" w:themeTint="F2"/>
-        </w:rPr>
-        <w:t>textWrapper.innerHTML</w:t>
-      </w:r>
-      <w:proofErr w:type="spellEnd"/>
-      <w:r>
-        <w:rPr>
-          <w:rFonts w:ascii="Times New Roman" w:hAnsi="Times New Roman" w:cs="Times New Roman"/>
-          <w:color w:val="0D0D0D" w:themeColor="text1" w:themeTint="F2"/>
-        </w:rPr>
-        <w:t xml:space="preserve"> = " ";</w:t>
-      </w:r>
-    </w:p>
-    <w:p>
-      <w:pPr>
-        <w:spacing w:after="0" w:line="360" w:lineRule="auto"/>
-        <w:ind w:firstLine="720"/>
-        <w:jc w:val="both"/>
-        <w:rPr>
-          <w:rFonts w:ascii="Times New Roman" w:hAnsi="Times New Roman" w:cs="Times New Roman"/>
-          <w:color w:val="0D0D0D" w:themeColor="text1" w:themeTint="F2"/>
-        </w:rPr>
-      </w:pPr>
-      <w:r>
-        <w:rPr>
-          <w:rFonts w:ascii="Times New Roman" w:hAnsi="Times New Roman" w:cs="Times New Roman"/>
-          <w:color w:val="0D0D0D" w:themeColor="text1" w:themeTint="F2"/>
-        </w:rPr>
-        <w:t xml:space="preserve">    </w:t>
-      </w:r>
-      <w:proofErr w:type="spellStart"/>
-      <w:r>
-        <w:rPr>
-          <w:rFonts w:ascii="Times New Roman" w:hAnsi="Times New Roman" w:cs="Times New Roman"/>
-          <w:color w:val="0D0D0D" w:themeColor="text1" w:themeTint="F2"/>
-        </w:rPr>
-        <w:t>content.innerHTML</w:t>
-      </w:r>
-      <w:proofErr w:type="spellEnd"/>
-      <w:r>
-        <w:rPr>
-          <w:rFonts w:ascii="Times New Roman" w:hAnsi="Times New Roman" w:cs="Times New Roman"/>
-          <w:color w:val="0D0D0D" w:themeColor="text1" w:themeTint="F2"/>
-        </w:rPr>
-        <w:t xml:space="preserve"> = " ";</w:t>
-      </w:r>
-    </w:p>
-    <w:p>
-      <w:pPr>
-        <w:spacing w:after="0" w:line="360" w:lineRule="auto"/>
-        <w:ind w:firstLine="720"/>
-        <w:jc w:val="both"/>
-        <w:rPr>
-          <w:rFonts w:ascii="Times New Roman" w:hAnsi="Times New Roman" w:cs="Times New Roman"/>
-          <w:color w:val="0D0D0D" w:themeColor="text1" w:themeTint="F2"/>
-        </w:rPr>
-      </w:pPr>
-      <w:r>
-        <w:rPr>
-          <w:rFonts w:ascii="Times New Roman" w:hAnsi="Times New Roman" w:cs="Times New Roman"/>
-          <w:color w:val="0D0D0D" w:themeColor="text1" w:themeTint="F2"/>
-        </w:rPr>
-        <w:t xml:space="preserve">    </w:t>
-      </w:r>
-      <w:proofErr w:type="spellStart"/>
-      <w:r>
-        <w:rPr>
-          <w:rFonts w:ascii="Times New Roman" w:hAnsi="Times New Roman" w:cs="Times New Roman"/>
-          <w:color w:val="0D0D0D" w:themeColor="text1" w:themeTint="F2"/>
-        </w:rPr>
-        <w:t>document.title</w:t>
-      </w:r>
-      <w:proofErr w:type="spellEnd"/>
-      <w:r>
-        <w:rPr>
-          <w:rFonts w:ascii="Times New Roman" w:hAnsi="Times New Roman" w:cs="Times New Roman"/>
-          <w:color w:val="0D0D0D" w:themeColor="text1" w:themeTint="F2"/>
-        </w:rPr>
-        <w:t xml:space="preserve"> = </w:t>
-      </w:r>
-      <w:proofErr w:type="spellStart"/>
-      <w:r>
-        <w:rPr>
-          <w:rFonts w:ascii="Times New Roman" w:hAnsi="Times New Roman" w:cs="Times New Roman"/>
-          <w:color w:val="0D0D0D" w:themeColor="text1" w:themeTint="F2"/>
-        </w:rPr>
-        <w:t>defaultTitle</w:t>
-      </w:r>
-      <w:proofErr w:type="spellEnd"/>
-      <w:r>
-        <w:rPr>
-          <w:rFonts w:ascii="Times New Roman" w:hAnsi="Times New Roman" w:cs="Times New Roman"/>
-          <w:color w:val="0D0D0D" w:themeColor="text1" w:themeTint="F2"/>
-        </w:rPr>
-        <w:t>;</w:t>
-      </w:r>
-    </w:p>
-    <w:p>
-      <w:pPr>
-        <w:spacing w:after="0" w:line="360" w:lineRule="auto"/>
-        <w:ind w:firstLine="720"/>
-        <w:jc w:val="both"/>
-        <w:rPr>
-          <w:rFonts w:ascii="Times New Roman" w:hAnsi="Times New Roman" w:cs="Times New Roman"/>
-          <w:color w:val="0D0D0D" w:themeColor="text1" w:themeTint="F2"/>
-        </w:rPr>
-      </w:pPr>
-      <w:r>
-        <w:rPr>
-          <w:rFonts w:ascii="Times New Roman" w:hAnsi="Times New Roman" w:cs="Times New Roman"/>
-          <w:color w:val="0D0D0D" w:themeColor="text1" w:themeTint="F2"/>
-        </w:rPr>
-        <w:t xml:space="preserve">  } else {</w:t>
+        <w:t>character + ".html");</w:t>
       </w:r>
     </w:p>
     <w:p>
@@ -3466,7 +3717,7 @@
           <w:rFonts w:ascii="Times New Roman" w:hAnsi="Times New Roman" w:cs="Times New Roman"/>
           <w:color w:val="0D0D0D" w:themeColor="text1" w:themeTint="F2"/>
         </w:rPr>
-        <w:t>updateText</w:t>
+        <w:t>addCurrentClass</w:t>
       </w:r>
       <w:proofErr w:type="spellEnd"/>
       <w:r>
@@ -3484,175 +3735,89 @@
         </w:rPr>
         <w:t>character);</w:t>
       </w:r>
+    </w:p>
+    <w:p>
+      <w:pPr>
+        <w:spacing w:after="0" w:line="360" w:lineRule="auto"/>
+        <w:ind w:firstLine="720"/>
+        <w:jc w:val="both"/>
+        <w:rPr>
+          <w:rFonts w:ascii="Times New Roman" w:hAnsi="Times New Roman" w:cs="Times New Roman"/>
+          <w:color w:val="0D0D0D" w:themeColor="text1" w:themeTint="F2"/>
+        </w:rPr>
+      </w:pPr>
+      <w:r>
+        <w:rPr>
+          <w:rFonts w:ascii="Times New Roman" w:hAnsi="Times New Roman" w:cs="Times New Roman"/>
+          <w:color w:val="0D0D0D" w:themeColor="text1" w:themeTint="F2"/>
+        </w:rPr>
+        <w:t xml:space="preserve">      </w:t>
+      </w:r>
+      <w:proofErr w:type="spellStart"/>
+      <w:r>
+        <w:rPr>
+          <w:rFonts w:ascii="Times New Roman" w:hAnsi="Times New Roman" w:cs="Times New Roman"/>
+          <w:color w:val="0D0D0D" w:themeColor="text1" w:themeTint="F2"/>
+        </w:rPr>
+        <w:t>document.title</w:t>
+      </w:r>
+      <w:proofErr w:type="spellEnd"/>
+      <w:r>
+        <w:rPr>
+          <w:rFonts w:ascii="Times New Roman" w:hAnsi="Times New Roman" w:cs="Times New Roman"/>
+          <w:color w:val="0D0D0D" w:themeColor="text1" w:themeTint="F2"/>
+        </w:rPr>
+        <w:t xml:space="preserve"> = "Ghostbuster | " + character;</w:t>
+      </w:r>
+    </w:p>
+    <w:p>
+      <w:pPr>
+        <w:spacing w:after="0" w:line="360" w:lineRule="auto"/>
+        <w:ind w:firstLine="720"/>
+        <w:jc w:val="both"/>
+        <w:rPr>
+          <w:rFonts w:ascii="Times New Roman" w:hAnsi="Times New Roman" w:cs="Times New Roman"/>
+          <w:color w:val="0D0D0D" w:themeColor="text1" w:themeTint="F2"/>
+        </w:rPr>
+      </w:pPr>
+      <w:r>
+        <w:rPr>
+          <w:rFonts w:ascii="Times New Roman" w:hAnsi="Times New Roman" w:cs="Times New Roman"/>
+          <w:color w:val="0D0D0D" w:themeColor="text1" w:themeTint="F2"/>
+        </w:rPr>
+        <w:t xml:space="preserve">  }</w:t>
+      </w:r>
+    </w:p>
+    <w:p>
+      <w:pPr>
+        <w:spacing w:after="0" w:line="360" w:lineRule="auto"/>
+        <w:ind w:firstLine="720"/>
+        <w:jc w:val="both"/>
+        <w:rPr>
+          <w:rFonts w:ascii="Times New Roman" w:hAnsi="Times New Roman" w:cs="Times New Roman"/>
+          <w:color w:val="0D0D0D" w:themeColor="text1" w:themeTint="F2"/>
+        </w:rPr>
+      </w:pPr>
+      <w:r>
+        <w:rPr>
+          <w:rFonts w:ascii="Times New Roman" w:hAnsi="Times New Roman" w:cs="Times New Roman"/>
+          <w:color w:val="0D0D0D" w:themeColor="text1" w:themeTint="F2"/>
+        </w:rPr>
+        <w:t>});</w:t>
+      </w:r>
+    </w:p>
+    <w:p>
+      <w:pPr>
+        <w:spacing w:after="0" w:line="360" w:lineRule="auto"/>
+        <w:ind w:firstLine="720"/>
+        <w:jc w:val="both"/>
+        <w:rPr>
+          <w:rFonts w:ascii="Times New Roman" w:hAnsi="Times New Roman" w:cs="Times New Roman"/>
+          <w:color w:val="2E74B5" w:themeColor="accent1" w:themeShade="BF"/>
+        </w:rPr>
+      </w:pPr>
       <w:bookmarkStart w:id="0" w:name="_GoBack"/>
       <w:bookmarkEnd w:id="0"/>
-    </w:p>
-    <w:p>
-      <w:pPr>
-        <w:spacing w:after="0" w:line="360" w:lineRule="auto"/>
-        <w:ind w:firstLine="720"/>
-        <w:jc w:val="both"/>
-        <w:rPr>
-          <w:rFonts w:ascii="Times New Roman" w:hAnsi="Times New Roman" w:cs="Times New Roman"/>
-          <w:color w:val="0D0D0D" w:themeColor="text1" w:themeTint="F2"/>
-        </w:rPr>
-      </w:pPr>
-      <w:r>
-        <w:rPr>
-          <w:rFonts w:ascii="Times New Roman" w:hAnsi="Times New Roman" w:cs="Times New Roman"/>
-          <w:color w:val="0D0D0D" w:themeColor="text1" w:themeTint="F2"/>
-        </w:rPr>
-        <w:t xml:space="preserve">      </w:t>
-      </w:r>
-      <w:proofErr w:type="spellStart"/>
-      <w:proofErr w:type="gramStart"/>
-      <w:r>
-        <w:rPr>
-          <w:rFonts w:ascii="Times New Roman" w:hAnsi="Times New Roman" w:cs="Times New Roman"/>
-          <w:color w:val="0D0D0D" w:themeColor="text1" w:themeTint="F2"/>
-        </w:rPr>
-        <w:t>requestContent</w:t>
-      </w:r>
-      <w:proofErr w:type="spellEnd"/>
-      <w:r>
-        <w:rPr>
-          <w:rFonts w:ascii="Times New Roman" w:hAnsi="Times New Roman" w:cs="Times New Roman"/>
-          <w:color w:val="0D0D0D" w:themeColor="text1" w:themeTint="F2"/>
-        </w:rPr>
-        <w:t>(</w:t>
-      </w:r>
-      <w:proofErr w:type="gramEnd"/>
-      <w:r>
-        <w:rPr>
-          <w:rFonts w:ascii="Times New Roman" w:hAnsi="Times New Roman" w:cs="Times New Roman"/>
-          <w:color w:val="0D0D0D" w:themeColor="text1" w:themeTint="F2"/>
-        </w:rPr>
-        <w:t>character + ".html");</w:t>
-      </w:r>
-    </w:p>
-    <w:p>
-      <w:pPr>
-        <w:spacing w:after="0" w:line="360" w:lineRule="auto"/>
-        <w:ind w:firstLine="720"/>
-        <w:jc w:val="both"/>
-        <w:rPr>
-          <w:rFonts w:ascii="Times New Roman" w:hAnsi="Times New Roman" w:cs="Times New Roman"/>
-          <w:color w:val="0D0D0D" w:themeColor="text1" w:themeTint="F2"/>
-        </w:rPr>
-      </w:pPr>
-      <w:r>
-        <w:rPr>
-          <w:rFonts w:ascii="Times New Roman" w:hAnsi="Times New Roman" w:cs="Times New Roman"/>
-          <w:color w:val="0D0D0D" w:themeColor="text1" w:themeTint="F2"/>
-        </w:rPr>
-        <w:t xml:space="preserve">      </w:t>
-      </w:r>
-      <w:proofErr w:type="spellStart"/>
-      <w:proofErr w:type="gramStart"/>
-      <w:r>
-        <w:rPr>
-          <w:rFonts w:ascii="Times New Roman" w:hAnsi="Times New Roman" w:cs="Times New Roman"/>
-          <w:color w:val="0D0D0D" w:themeColor="text1" w:themeTint="F2"/>
-        </w:rPr>
-        <w:t>addCurrentClass</w:t>
-      </w:r>
-      <w:proofErr w:type="spellEnd"/>
-      <w:r>
-        <w:rPr>
-          <w:rFonts w:ascii="Times New Roman" w:hAnsi="Times New Roman" w:cs="Times New Roman"/>
-          <w:color w:val="0D0D0D" w:themeColor="text1" w:themeTint="F2"/>
-        </w:rPr>
-        <w:t>(</w:t>
-      </w:r>
-      <w:proofErr w:type="gramEnd"/>
-      <w:r>
-        <w:rPr>
-          <w:rFonts w:ascii="Times New Roman" w:hAnsi="Times New Roman" w:cs="Times New Roman"/>
-          <w:color w:val="0D0D0D" w:themeColor="text1" w:themeTint="F2"/>
-        </w:rPr>
-        <w:t>character);</w:t>
-      </w:r>
-    </w:p>
-    <w:p>
-      <w:pPr>
-        <w:spacing w:after="0" w:line="360" w:lineRule="auto"/>
-        <w:ind w:firstLine="720"/>
-        <w:jc w:val="both"/>
-        <w:rPr>
-          <w:rFonts w:ascii="Times New Roman" w:hAnsi="Times New Roman" w:cs="Times New Roman"/>
-          <w:color w:val="0D0D0D" w:themeColor="text1" w:themeTint="F2"/>
-        </w:rPr>
-      </w:pPr>
-      <w:r>
-        <w:rPr>
-          <w:rFonts w:ascii="Times New Roman" w:hAnsi="Times New Roman" w:cs="Times New Roman"/>
-          <w:color w:val="0D0D0D" w:themeColor="text1" w:themeTint="F2"/>
-        </w:rPr>
-        <w:t xml:space="preserve">      </w:t>
-      </w:r>
-      <w:proofErr w:type="spellStart"/>
-      <w:r>
-        <w:rPr>
-          <w:rFonts w:ascii="Times New Roman" w:hAnsi="Times New Roman" w:cs="Times New Roman"/>
-          <w:color w:val="0D0D0D" w:themeColor="text1" w:themeTint="F2"/>
-        </w:rPr>
-        <w:t>document.title</w:t>
-      </w:r>
-      <w:proofErr w:type="spellEnd"/>
-      <w:r>
-        <w:rPr>
-          <w:rFonts w:ascii="Times New Roman" w:hAnsi="Times New Roman" w:cs="Times New Roman"/>
-          <w:color w:val="0D0D0D" w:themeColor="text1" w:themeTint="F2"/>
-        </w:rPr>
-        <w:t xml:space="preserve"> = "Ghostbuster | " + character;</w:t>
-      </w:r>
-    </w:p>
-    <w:p>
-      <w:pPr>
-        <w:spacing w:after="0" w:line="360" w:lineRule="auto"/>
-        <w:ind w:firstLine="720"/>
-        <w:jc w:val="both"/>
-        <w:rPr>
-          <w:rFonts w:ascii="Times New Roman" w:hAnsi="Times New Roman" w:cs="Times New Roman"/>
-          <w:color w:val="0D0D0D" w:themeColor="text1" w:themeTint="F2"/>
-        </w:rPr>
-      </w:pPr>
-      <w:r>
-        <w:rPr>
-          <w:rFonts w:ascii="Times New Roman" w:hAnsi="Times New Roman" w:cs="Times New Roman"/>
-          <w:color w:val="0D0D0D" w:themeColor="text1" w:themeTint="F2"/>
-        </w:rPr>
-        <w:t xml:space="preserve">  }</w:t>
-      </w:r>
-    </w:p>
-    <w:p>
-      <w:pPr>
-        <w:spacing w:after="0" w:line="360" w:lineRule="auto"/>
-        <w:ind w:firstLine="720"/>
-        <w:jc w:val="both"/>
-        <w:rPr>
-          <w:rFonts w:ascii="Times New Roman" w:hAnsi="Times New Roman" w:cs="Times New Roman"/>
-          <w:color w:val="0D0D0D" w:themeColor="text1" w:themeTint="F2"/>
-        </w:rPr>
-      </w:pPr>
-      <w:r>
-        <w:rPr>
-          <w:rFonts w:ascii="Times New Roman" w:hAnsi="Times New Roman" w:cs="Times New Roman"/>
-          <w:color w:val="0D0D0D" w:themeColor="text1" w:themeTint="F2"/>
-        </w:rPr>
-        <w:t>});</w:t>
-      </w:r>
-    </w:p>
-    <w:p>
-      <w:pPr>
-        <w:spacing w:after="0" w:line="360" w:lineRule="auto"/>
-        <w:ind w:firstLine="720"/>
-        <w:jc w:val="both"/>
-        <w:rPr>
-          <w:rFonts w:ascii="Times New Roman" w:hAnsi="Times New Roman" w:cs="Times New Roman"/>
-          <w:color w:val="2E74B5" w:themeColor="accent1" w:themeShade="BF"/>
-        </w:rPr>
-      </w:pPr>
     </w:p>
     <w:p>
       <w:pPr>
@@ -4629,6 +4794,7 @@
   <w:style w:type="character" w:default="1" w:styleId="DefaultParagraphFont">
     <w:name w:val="Default Paragraph Font"/>
     <w:uiPriority w:val="1"/>
+    <w:semiHidden/>
     <w:unhideWhenUsed/>
   </w:style>
   <w:style w:type="table" w:default="1" w:styleId="TableNormal">

</xml_diff>

<commit_message>
OOP_Paradigms&Principles notes has been added
</commit_message>
<xml_diff>
--- a/Mariia/Theory/18 History API.docx
+++ b/Mariia/Theory/18 History API.docx
@@ -1671,7 +1671,6 @@
         </w:rPr>
         <w:t xml:space="preserve"> нет </w:t>
       </w:r>
-      <w:proofErr w:type="spellStart"/>
       <w:r>
         <w:rPr>
           <w:b w:val="0"/>
@@ -1681,9 +1680,8 @@
           <w:szCs w:val="28"/>
           <w:lang w:val="ru-RU"/>
         </w:rPr>
-        <w:t>запрашивамого</w:t>
-      </w:r>
-      <w:proofErr w:type="spellEnd"/>
+        <w:t>запрашиваемого</w:t>
+      </w:r>
       <w:r>
         <w:rPr>
           <w:b w:val="0"/>
@@ -1693,7 +1691,18 @@
           <w:szCs w:val="28"/>
           <w:lang w:val="ru-RU"/>
         </w:rPr>
-        <w:t xml:space="preserve"> состояния, ошибки не возникнет, это будет эквивалентно  </w:t>
+        <w:t xml:space="preserve"> состояния, ошибки не воз</w:t>
+      </w:r>
+      <w:r>
+        <w:rPr>
+          <w:b w:val="0"/>
+          <w:color w:val="0D0D0D" w:themeColor="text1" w:themeTint="F2"/>
+          <w:spacing w:val="6"/>
+          <w:sz w:val="28"/>
+          <w:szCs w:val="28"/>
+          <w:lang w:val="ru-RU"/>
+        </w:rPr>
+        <w:t xml:space="preserve">никнет, это будет эквивалентно </w:t>
       </w:r>
       <w:r>
         <w:rPr>
@@ -1876,12 +1885,6 @@
       <w:pPr>
         <w:ind w:firstLine="720"/>
       </w:pPr>
-      <w:r>
-        <w:rPr>
-          <w:lang w:val="ru-RU"/>
-        </w:rPr>
-        <w:t xml:space="preserve"> </w:t>
-      </w:r>
       <w:proofErr w:type="spellStart"/>
       <w:proofErr w:type="gramStart"/>
       <w:r>
@@ -3039,6 +3042,7 @@
           <w:lang w:val="ru-RU"/>
         </w:rPr>
       </w:pPr>
+      <w:bookmarkStart w:id="0" w:name="_GoBack"/>
       <w:proofErr w:type="spellStart"/>
       <w:r>
         <w:rPr>
@@ -3090,6 +3094,7 @@
         </w:rPr>
         <w:t xml:space="preserve">– </w:t>
       </w:r>
+      <w:bookmarkEnd w:id="0"/>
       <w:r>
         <w:rPr>
           <w:color w:val="0D0D0D" w:themeColor="text1" w:themeTint="F2"/>
@@ -3816,8 +3821,6 @@
           <w:color w:val="2E74B5" w:themeColor="accent1" w:themeShade="BF"/>
         </w:rPr>
       </w:pPr>
-      <w:bookmarkStart w:id="0" w:name="_GoBack"/>
-      <w:bookmarkEnd w:id="0"/>
     </w:p>
     <w:p>
       <w:pPr>
@@ -3991,7 +3994,7 @@
 
 <file path=word/numbering.xml><?xml version="1.0" encoding="utf-8"?>
 <w:numbering xmlns:wpc="http://schemas.microsoft.com/office/word/2010/wordprocessingCanvas" xmlns:mc="http://schemas.openxmlformats.org/markup-compatibility/2006" xmlns:o="urn:schemas-microsoft-com:office:office" xmlns:r="http://schemas.openxmlformats.org/officeDocument/2006/relationships" xmlns:m="http://schemas.openxmlformats.org/officeDocument/2006/math" xmlns:v="urn:schemas-microsoft-com:vml" xmlns:wp14="http://schemas.microsoft.com/office/word/2010/wordprocessingDrawing" xmlns:wp="http://schemas.openxmlformats.org/drawingml/2006/wordprocessingDrawing" xmlns:w10="urn:schemas-microsoft-com:office:word" xmlns:w="http://schemas.openxmlformats.org/wordprocessingml/2006/main" xmlns:w14="http://schemas.microsoft.com/office/word/2010/wordml" xmlns:w15="http://schemas.microsoft.com/office/word/2012/wordml" xmlns:wpg="http://schemas.microsoft.com/office/word/2010/wordprocessingGroup" xmlns:wpi="http://schemas.microsoft.com/office/word/2010/wordprocessingInk" xmlns:wne="http://schemas.microsoft.com/office/word/2006/wordml" xmlns:wps="http://schemas.microsoft.com/office/word/2010/wordprocessingShape" mc:Ignorable="w14 w15 wp14">
-  <w:abstractNum w:abstractNumId="0">
+  <w:abstractNum w:abstractNumId="0" w15:restartNumberingAfterBreak="0">
     <w:nsid w:val="3CFC5D70"/>
     <w:multiLevelType w:val="multilevel"/>
     <w:tmpl w:val="A510D670"/>
@@ -4104,7 +4107,7 @@
       </w:pPr>
     </w:lvl>
   </w:abstractNum>
-  <w:abstractNum w:abstractNumId="1">
+  <w:abstractNum w:abstractNumId="1" w15:restartNumberingAfterBreak="0">
     <w:nsid w:val="67DC2DE8"/>
     <w:multiLevelType w:val="multilevel"/>
     <w:tmpl w:val="90405DB2"/>
@@ -4217,7 +4220,7 @@
       </w:pPr>
     </w:lvl>
   </w:abstractNum>
-  <w:abstractNum w:abstractNumId="2">
+  <w:abstractNum w:abstractNumId="2" w15:restartNumberingAfterBreak="0">
     <w:nsid w:val="68AA0E62"/>
     <w:multiLevelType w:val="multilevel"/>
     <w:tmpl w:val="10BEC97A"/>

</xml_diff>